<commit_message>
feat: update content and build.sh
</commit_message>
<xml_diff>
--- a/dist/frameworks/docx/main.docx
+++ b/dist/frameworks/docx/main.docx
@@ -14,18 +14,33 @@
     </w:p>
     <w:p>
       <w:pPr>
-        <w:pStyle w:val="BlockText"/>
-      </w:pPr>
-      <w:r>
-        <w:t xml:space="preserve">https://github.com/ElemeFE/element</w:t>
+        <w:pStyle w:val="FirstParagraph"/>
+      </w:pPr>
+      <w:hyperlink r:id="rId22">
+        <w:r>
+          <w:rPr>
+            <w:rStyle w:val="Hyperlink"/>
+          </w:rPr>
+          <w:t xml:space="preserve">https://github.com/ElemeFE/element</w:t>
+        </w:r>
+      </w:hyperlink>
+    </w:p>
+    <w:p>
+      <w:pPr>
+        <w:pStyle w:val="Heading2"/>
+      </w:pPr>
+      <w:bookmarkStart w:id="23" w:name="组件使用"/>
+      <w:bookmarkEnd w:id="23"/>
+      <w:r>
+        <w:t xml:space="preserve">组件使用</w:t>
       </w:r>
     </w:p>
     <w:p>
       <w:pPr>
         <w:pStyle w:val="Heading3"/>
       </w:pPr>
-      <w:bookmarkStart w:id="22" w:name="自定义表单校验"/>
-      <w:bookmarkEnd w:id="22"/>
+      <w:bookmarkStart w:id="24" w:name="自定义表单校验"/>
+      <w:bookmarkEnd w:id="24"/>
       <w:r>
         <w:t xml:space="preserve">自定义表单校验</w:t>
       </w:r>
@@ -660,18 +675,18 @@
       <w:pPr>
         <w:pStyle w:val="Heading2"/>
       </w:pPr>
-      <w:bookmarkStart w:id="23" w:name="compatible"/>
-      <w:bookmarkEnd w:id="23"/>
-      <w:r>
-        <w:t xml:space="preserve">Compatible</w:t>
+      <w:bookmarkStart w:id="25" w:name="兼容性"/>
+      <w:bookmarkEnd w:id="25"/>
+      <w:r>
+        <w:t xml:space="preserve">兼容性</w:t>
       </w:r>
     </w:p>
     <w:p>
       <w:pPr>
         <w:pStyle w:val="Heading3"/>
       </w:pPr>
-      <w:bookmarkStart w:id="24" w:name="ie-图标不显示"/>
-      <w:bookmarkEnd w:id="24"/>
+      <w:bookmarkStart w:id="26" w:name="ie-图标不显示"/>
+      <w:bookmarkEnd w:id="26"/>
       <w:r>
         <w:t xml:space="preserve">IE 图标不显示</w:t>
       </w:r>
@@ -688,15 +703,59 @@
       <w:pPr>
         <w:pStyle w:val="Heading1"/>
       </w:pPr>
-      <w:bookmarkStart w:id="25" w:name="react-native"/>
-      <w:bookmarkEnd w:id="25"/>
+      <w:bookmarkStart w:id="27" w:name="react-native"/>
+      <w:bookmarkEnd w:id="27"/>
       <w:r>
         <w:t xml:space="preserve">React Native</w:t>
       </w:r>
     </w:p>
     <w:p>
       <w:pPr>
-        <w:pStyle w:val="BlockText"/>
+        <w:pStyle w:val="Compact"/>
+        <w:numPr>
+          <w:numId w:val="1001"/>
+          <w:ilvl w:val="0"/>
+        </w:numPr>
+      </w:pPr>
+      <w:hyperlink r:id="rId28">
+        <w:r>
+          <w:rPr>
+            <w:rStyle w:val="Hyperlink"/>
+          </w:rPr>
+          <w:t xml:space="preserve">React Native 主页</w:t>
+        </w:r>
+      </w:hyperlink>
+    </w:p>
+    <w:p>
+      <w:pPr>
+        <w:pStyle w:val="Compact"/>
+        <w:numPr>
+          <w:numId w:val="1001"/>
+          <w:ilvl w:val="0"/>
+        </w:numPr>
+      </w:pPr>
+      <w:r>
+        <w:t xml:space="preserve">示例项目:</w:t>
+      </w:r>
+      <w:r>
+        <w:t xml:space="preserve"> </w:t>
+      </w:r>
+      <w:hyperlink r:id="rId29">
+        <w:r>
+          <w:rPr>
+            <w:rStyle w:val="Hyperlink"/>
+          </w:rPr>
+          <w:t xml:space="preserve">amazing-react-projects</w:t>
+        </w:r>
+      </w:hyperlink>
+    </w:p>
+    <w:p>
+      <w:pPr>
+        <w:pStyle w:val="Compact"/>
+        <w:numPr>
+          <w:numId w:val="1001"/>
+          <w:ilvl w:val="0"/>
+        </w:numPr>
       </w:pPr>
       <w:r>
         <w:t xml:space="preserve">Demo Project:</w:t>
@@ -704,7 +763,7 @@
       <w:r>
         <w:t xml:space="preserve"> </w:t>
       </w:r>
-      <w:hyperlink r:id="rId26">
+      <w:hyperlink r:id="rId30">
         <w:r>
           <w:rPr>
             <w:rStyle w:val="Hyperlink"/>
@@ -715,48 +774,6 @@
     </w:p>
     <w:p>
       <w:pPr>
-        <w:pStyle w:val="Compact"/>
-        <w:pStyle w:val="BlockText"/>
-        <w:numPr>
-          <w:numId w:val="1001"/>
-          <w:ilvl w:val="0"/>
-        </w:numPr>
-      </w:pPr>
-      <w:hyperlink r:id="rId27">
-        <w:r>
-          <w:rPr>
-            <w:rStyle w:val="Hyperlink"/>
-          </w:rPr>
-          <w:t xml:space="preserve">React Native 主页</w:t>
-        </w:r>
-      </w:hyperlink>
-    </w:p>
-    <w:p>
-      <w:pPr>
-        <w:pStyle w:val="Compact"/>
-        <w:pStyle w:val="BlockText"/>
-        <w:numPr>
-          <w:numId w:val="1001"/>
-          <w:ilvl w:val="0"/>
-        </w:numPr>
-      </w:pPr>
-      <w:r>
-        <w:t xml:space="preserve">示例项目:</w:t>
-      </w:r>
-      <w:r>
-        <w:t xml:space="preserve"> </w:t>
-      </w:r>
-      <w:hyperlink r:id="rId28">
-        <w:r>
-          <w:rPr>
-            <w:rStyle w:val="Hyperlink"/>
-          </w:rPr>
-          <w:t xml:space="preserve">amazing-react-projects</w:t>
-        </w:r>
-      </w:hyperlink>
-    </w:p>
-    <w:p>
-      <w:pPr>
         <w:pStyle w:val="FirstParagraph"/>
       </w:pPr>
       <w:r>
@@ -792,7 +809,7 @@
       <w:r>
         <w:t xml:space="preserve">(</w:t>
       </w:r>
-      <w:hyperlink r:id="rId29">
+      <w:hyperlink r:id="rId31">
         <w:r>
           <w:rPr>
             <w:rStyle w:val="Hyperlink"/>
@@ -803,27 +820,23 @@
       <w:r>
         <w:t xml:space="preserve">).</w:t>
       </w:r>
-      <w:r>
-        <w:t xml:space="preserve"> </w:t>
-      </w:r>
-      <w:r>
-        <w:t xml:space="preserve">## 环境配置</w:t>
-      </w:r>
-    </w:p>
-    <w:p>
-      <w:pPr>
-        <w:pStyle w:val="BlockText"/>
-      </w:pPr>
-      <w:r>
-        <w:t xml:space="preserve">https://facebook.github.io/react-native/docs/getting-started.html</w:t>
+    </w:p>
+    <w:p>
+      <w:pPr>
+        <w:pStyle w:val="Heading2"/>
+      </w:pPr>
+      <w:bookmarkStart w:id="32" w:name="环境配置"/>
+      <w:bookmarkEnd w:id="32"/>
+      <w:r>
+        <w:t xml:space="preserve">环境配置</w:t>
       </w:r>
     </w:p>
     <w:p>
       <w:pPr>
         <w:pStyle w:val="Heading3"/>
       </w:pPr>
-      <w:bookmarkStart w:id="30" w:name="系统环境"/>
-      <w:bookmarkEnd w:id="30"/>
+      <w:bookmarkStart w:id="33" w:name="系统环境"/>
+      <w:bookmarkEnd w:id="33"/>
       <w:r>
         <w:t xml:space="preserve">系统环境</w:t>
       </w:r>
@@ -842,7 +855,7 @@
       <w:r>
         <w:t xml:space="preserve"> </w:t>
       </w:r>
-      <w:hyperlink r:id="rId31">
+      <w:hyperlink r:id="rId34">
         <w:r>
           <w:rPr>
             <w:rStyle w:val="Hyperlink"/>
@@ -909,7 +922,7 @@
       <w:r>
         <w:t xml:space="preserve"> </w:t>
       </w:r>
-      <w:hyperlink r:id="rId32">
+      <w:hyperlink r:id="rId35">
         <w:r>
           <w:rPr>
             <w:rStyle w:val="Hyperlink"/>
@@ -1153,680 +1166,70 @@
       <w:pPr>
         <w:pStyle w:val="Heading3"/>
       </w:pPr>
-      <w:bookmarkStart w:id="33" w:name="编辑器"/>
-      <w:bookmarkEnd w:id="33"/>
+      <w:bookmarkStart w:id="36" w:name="编辑器"/>
+      <w:bookmarkEnd w:id="36"/>
       <w:r>
         <w:t xml:space="preserve">编辑器</w:t>
       </w:r>
     </w:p>
     <w:p>
       <w:pPr>
-        <w:pStyle w:val="FirstParagraph"/>
-      </w:pPr>
-      <w:r>
-        <w:rPr>
-          <w:b/>
-        </w:rPr>
-        <w:t xml:space="preserve">Visual Studio Code</w:t>
-      </w:r>
-    </w:p>
-    <w:p>
-      <w:pPr>
-        <w:pStyle w:val="BodyText"/>
-      </w:pPr>
-      <w:r>
-        <w:t xml:space="preserve">安装扩展</w:t>
-      </w:r>
-      <w:r>
-        <w:t xml:space="preserve"> </w:t>
-      </w:r>
-      <w:r>
-        <w:rPr>
-          <w:rStyle w:val="VerbatimChar"/>
-        </w:rPr>
-        <w:t xml:space="preserve">React Native Tools</w:t>
-      </w:r>
-      <w:r>
-        <w:t xml:space="preserve"> </w:t>
-      </w:r>
-      <w:r>
-        <w:t xml:space="preserve">用于调试.</w:t>
-      </w:r>
-    </w:p>
-    <w:p>
-      <w:pPr>
-        <w:pStyle w:val="BodyText"/>
-      </w:pPr>
-      <w:r>
-        <w:rPr>
-          <w:b/>
-        </w:rPr>
-        <w:t xml:space="preserve">Atom</w:t>
-      </w:r>
-    </w:p>
-    <w:p>
-      <w:pPr>
-        <w:pStyle w:val="BlockText"/>
-      </w:pPr>
-      <w:r>
-        <w:t xml:space="preserve">https://atom.io/packages/nuclide</w:t>
-      </w:r>
-    </w:p>
-    <w:p>
-      <w:pPr>
-        <w:pStyle w:val="Heading2"/>
-      </w:pPr>
-      <w:bookmarkStart w:id="34" w:name="android"/>
-      <w:bookmarkEnd w:id="34"/>
-      <w:r>
-        <w:t xml:space="preserve">Android</w:t>
-      </w:r>
-    </w:p>
-    <w:p>
-      <w:pPr>
-        <w:pStyle w:val="Heading3"/>
-      </w:pPr>
-      <w:bookmarkStart w:id="35" w:name="demo"/>
-      <w:bookmarkEnd w:id="35"/>
-      <w:r>
-        <w:t xml:space="preserve">Demo</w:t>
-      </w:r>
-    </w:p>
-    <w:p>
-      <w:pPr>
-        <w:pStyle w:val="SourceCode"/>
-      </w:pPr>
-      <w:r>
-        <w:rPr>
-          <w:rStyle w:val="ExtensionTok"/>
-        </w:rPr>
-        <w:t xml:space="preserve">react-native</w:t>
-      </w:r>
-      <w:r>
-        <w:rPr>
-          <w:rStyle w:val="NormalTok"/>
-        </w:rPr>
-        <w:t xml:space="preserve"> init AwesomeProject</w:t>
-      </w:r>
-      <w:r>
-        <w:br w:type="textWrapping"/>
-      </w:r>
-      <w:r>
-        <w:rPr>
-          <w:rStyle w:val="BuiltInTok"/>
-        </w:rPr>
-        <w:t xml:space="preserve">cd</w:t>
-      </w:r>
-      <w:r>
-        <w:rPr>
-          <w:rStyle w:val="NormalTok"/>
-        </w:rPr>
-        <w:t xml:space="preserve"> AwesomeProject</w:t>
-      </w:r>
-      <w:r>
-        <w:br w:type="textWrapping"/>
-      </w:r>
-      <w:r>
-        <w:rPr>
-          <w:rStyle w:val="ExtensionTok"/>
-        </w:rPr>
-        <w:t xml:space="preserve">react-native</w:t>
-      </w:r>
-      <w:r>
-        <w:rPr>
-          <w:rStyle w:val="NormalTok"/>
-        </w:rPr>
-        <w:t xml:space="preserve"> run-android</w:t>
-      </w:r>
-    </w:p>
-    <w:p>
-      <w:pPr>
-        <w:pStyle w:val="Heading3"/>
-      </w:pPr>
-      <w:bookmarkStart w:id="36" w:name="打包"/>
-      <w:bookmarkEnd w:id="36"/>
-      <w:r>
-        <w:t xml:space="preserve">打包</w:t>
-      </w:r>
-    </w:p>
-    <w:p>
-      <w:pPr>
         <w:pStyle w:val="Compact"/>
-        <w:pStyle w:val="BlockText"/>
         <w:numPr>
           <w:numId w:val="1005"/>
           <w:ilvl w:val="0"/>
         </w:numPr>
       </w:pPr>
       <w:r>
-        <w:t xml:space="preserve">https://facebook.github.io/react-native/docs/signed-apk-android.html</w:t>
+        <w:t xml:space="preserve">Visual Studio Code. 安装扩展</w:t>
+      </w:r>
+      <w:r>
+        <w:t xml:space="preserve"> </w:t>
+      </w:r>
+      <w:r>
+        <w:rPr>
+          <w:rStyle w:val="VerbatimChar"/>
+        </w:rPr>
+        <w:t xml:space="preserve">React Native Tools</w:t>
+      </w:r>
+      <w:r>
+        <w:t xml:space="preserve"> </w:t>
+      </w:r>
+      <w:r>
+        <w:t xml:space="preserve">用于调试.</w:t>
       </w:r>
     </w:p>
     <w:p>
       <w:pPr>
         <w:pStyle w:val="Compact"/>
-        <w:pStyle w:val="BlockText"/>
         <w:numPr>
           <w:numId w:val="1005"/>
           <w:ilvl w:val="0"/>
         </w:numPr>
       </w:pPr>
       <w:r>
-        <w:t xml:space="preserve">https://reactnative.cn/docs/0.51/signed-apk-android.html</w:t>
-      </w:r>
-    </w:p>
-    <w:p>
-      <w:pPr>
-        <w:pStyle w:val="Compact"/>
-        <w:pStyle w:val="BlockText"/>
-        <w:numPr>
-          <w:numId w:val="1005"/>
-          <w:ilvl w:val="0"/>
-        </w:numPr>
-      </w:pPr>
-      <w:r>
-        <w:t xml:space="preserve">https://www.jianshu.com/p/1380d4c8b596</w:t>
-      </w:r>
-    </w:p>
-    <w:p>
-      <w:pPr>
-        <w:pStyle w:val="FirstParagraph"/>
-      </w:pPr>
-      <w:r>
-        <w:rPr>
-          <w:b/>
-        </w:rPr>
-        <w:t xml:space="preserve">1. 生成签名密钥</w:t>
-      </w:r>
-    </w:p>
-    <w:p>
-      <w:pPr>
-        <w:pStyle w:val="SourceCode"/>
-      </w:pPr>
-      <w:r>
-        <w:rPr>
-          <w:rStyle w:val="NormalTok"/>
-        </w:rPr>
-        <w:t xml:space="preserve">$ </w:t>
-      </w:r>
-      <w:r>
-        <w:rPr>
-          <w:rStyle w:val="ExtensionTok"/>
-        </w:rPr>
-        <w:t xml:space="preserve">keytool</w:t>
-      </w:r>
-      <w:r>
-        <w:rPr>
-          <w:rStyle w:val="NormalTok"/>
-        </w:rPr>
-        <w:t xml:space="preserve"> -genkey -v -keystore my-release-key.keystore -alias my-key-alias -keyalg RSA -keysize 2048 -validity 10000</w:t>
-      </w:r>
-      <w:r>
-        <w:br w:type="textWrapping"/>
-      </w:r>
-      <w:r>
-        <w:rPr>
-          <w:rStyle w:val="ExtensionTok"/>
-        </w:rPr>
-        <w:t xml:space="preserve">Enter</w:t>
-      </w:r>
-      <w:r>
-        <w:rPr>
-          <w:rStyle w:val="NormalTok"/>
-        </w:rPr>
-        <w:t xml:space="preserve"> keystore password:</w:t>
-      </w:r>
-      <w:r>
-        <w:br w:type="textWrapping"/>
-      </w:r>
-      <w:r>
-        <w:rPr>
-          <w:rStyle w:val="ExtensionTok"/>
-        </w:rPr>
-        <w:t xml:space="preserve">Keystore</w:t>
-      </w:r>
-      <w:r>
-        <w:rPr>
-          <w:rStyle w:val="NormalTok"/>
-        </w:rPr>
-        <w:t xml:space="preserve"> password is too short - must be at least 6 characters</w:t>
-      </w:r>
-      <w:r>
-        <w:br w:type="textWrapping"/>
-      </w:r>
-      <w:r>
-        <w:rPr>
-          <w:rStyle w:val="ExtensionTok"/>
-        </w:rPr>
-        <w:t xml:space="preserve">Enter</w:t>
-      </w:r>
-      <w:r>
-        <w:rPr>
-          <w:rStyle w:val="NormalTok"/>
-        </w:rPr>
-        <w:t xml:space="preserve"> keystore password: chenlei</w:t>
-      </w:r>
-      <w:r>
-        <w:br w:type="textWrapping"/>
-      </w:r>
-      <w:r>
-        <w:rPr>
-          <w:rStyle w:val="ExtensionTok"/>
-        </w:rPr>
-        <w:t xml:space="preserve">Re-enter</w:t>
-      </w:r>
-      <w:r>
-        <w:rPr>
-          <w:rStyle w:val="NormalTok"/>
-        </w:rPr>
-        <w:t xml:space="preserve"> new password: chenlei</w:t>
-      </w:r>
-      <w:r>
-        <w:br w:type="textWrapping"/>
-      </w:r>
-      <w:r>
-        <w:rPr>
-          <w:rStyle w:val="ExtensionTok"/>
-        </w:rPr>
-        <w:t xml:space="preserve">What</w:t>
-      </w:r>
-      <w:r>
-        <w:rPr>
-          <w:rStyle w:val="NormalTok"/>
-        </w:rPr>
-        <w:t xml:space="preserve"> is your first and last name?</w:t>
-      </w:r>
-      <w:r>
-        <w:br w:type="textWrapping"/>
-      </w:r>
-      <w:r>
-        <w:rPr>
-          <w:rStyle w:val="NormalTok"/>
-        </w:rPr>
-        <w:t xml:space="preserve">  [</w:t>
-      </w:r>
-      <w:r>
-        <w:rPr>
-          <w:rStyle w:val="ExtensionTok"/>
-        </w:rPr>
-        <w:t xml:space="preserve">Unknown</w:t>
-      </w:r>
-      <w:r>
-        <w:rPr>
-          <w:rStyle w:val="NormalTok"/>
-        </w:rPr>
-        <w:t xml:space="preserve">]:  HereChen</w:t>
-      </w:r>
-      <w:r>
-        <w:br w:type="textWrapping"/>
-      </w:r>
-      <w:r>
-        <w:rPr>
-          <w:rStyle w:val="ExtensionTok"/>
-        </w:rPr>
-        <w:t xml:space="preserve">What</w:t>
-      </w:r>
-      <w:r>
-        <w:rPr>
-          <w:rStyle w:val="NormalTok"/>
-        </w:rPr>
-        <w:t xml:space="preserve"> is the name of your organizational unit?</w:t>
-      </w:r>
-      <w:r>
-        <w:br w:type="textWrapping"/>
-      </w:r>
-      <w:r>
-        <w:rPr>
-          <w:rStyle w:val="NormalTok"/>
-        </w:rPr>
-        <w:t xml:space="preserve">  [</w:t>
-      </w:r>
-      <w:r>
-        <w:rPr>
-          <w:rStyle w:val="ExtensionTok"/>
-        </w:rPr>
-        <w:t xml:space="preserve">Unknown</w:t>
-      </w:r>
-      <w:r>
-        <w:rPr>
-          <w:rStyle w:val="NormalTok"/>
-        </w:rPr>
-        <w:t xml:space="preserve">]:  HereChen</w:t>
-      </w:r>
-      <w:r>
-        <w:br w:type="textWrapping"/>
-      </w:r>
-      <w:r>
-        <w:rPr>
-          <w:rStyle w:val="ExtensionTok"/>
-        </w:rPr>
-        <w:t xml:space="preserve">What</w:t>
-      </w:r>
-      <w:r>
-        <w:rPr>
-          <w:rStyle w:val="NormalTok"/>
-        </w:rPr>
-        <w:t xml:space="preserve"> is the name of your organization?</w:t>
-      </w:r>
-      <w:r>
-        <w:br w:type="textWrapping"/>
-      </w:r>
-      <w:r>
-        <w:rPr>
-          <w:rStyle w:val="NormalTok"/>
-        </w:rPr>
-        <w:t xml:space="preserve">  [</w:t>
-      </w:r>
-      <w:r>
-        <w:rPr>
-          <w:rStyle w:val="ExtensionTok"/>
-        </w:rPr>
-        <w:t xml:space="preserve">Unknown</w:t>
-      </w:r>
-      <w:r>
-        <w:rPr>
-          <w:rStyle w:val="NormalTok"/>
-        </w:rPr>
-        <w:t xml:space="preserve">]:  HereChen</w:t>
-      </w:r>
-      <w:r>
-        <w:br w:type="textWrapping"/>
-      </w:r>
-      <w:r>
-        <w:rPr>
-          <w:rStyle w:val="ExtensionTok"/>
-        </w:rPr>
-        <w:t xml:space="preserve">What</w:t>
-      </w:r>
-      <w:r>
-        <w:rPr>
-          <w:rStyle w:val="NormalTok"/>
-        </w:rPr>
-        <w:t xml:space="preserve"> is the name of your City or Locality?</w:t>
-      </w:r>
-      <w:r>
-        <w:br w:type="textWrapping"/>
-      </w:r>
-      <w:r>
-        <w:rPr>
-          <w:rStyle w:val="NormalTok"/>
-        </w:rPr>
-        <w:t xml:space="preserve">  [</w:t>
-      </w:r>
-      <w:r>
-        <w:rPr>
-          <w:rStyle w:val="ExtensionTok"/>
-        </w:rPr>
-        <w:t xml:space="preserve">Unknown</w:t>
-      </w:r>
-      <w:r>
-        <w:rPr>
-          <w:rStyle w:val="NormalTok"/>
-        </w:rPr>
-        <w:t xml:space="preserve">]:  Chengdu</w:t>
-      </w:r>
-      <w:r>
-        <w:br w:type="textWrapping"/>
-      </w:r>
-      <w:r>
-        <w:rPr>
-          <w:rStyle w:val="ExtensionTok"/>
-        </w:rPr>
-        <w:t xml:space="preserve">What</w:t>
-      </w:r>
-      <w:r>
-        <w:rPr>
-          <w:rStyle w:val="NormalTok"/>
-        </w:rPr>
-        <w:t xml:space="preserve"> is the name of your State or Province?</w:t>
-      </w:r>
-      <w:r>
-        <w:br w:type="textWrapping"/>
-      </w:r>
-      <w:r>
-        <w:rPr>
-          <w:rStyle w:val="NormalTok"/>
-        </w:rPr>
-        <w:t xml:space="preserve">  [</w:t>
-      </w:r>
-      <w:r>
-        <w:rPr>
-          <w:rStyle w:val="ExtensionTok"/>
-        </w:rPr>
-        <w:t xml:space="preserve">Unknown</w:t>
-      </w:r>
-      <w:r>
-        <w:rPr>
-          <w:rStyle w:val="NormalTok"/>
-        </w:rPr>
-        <w:t xml:space="preserve">]:  Sichuan</w:t>
-      </w:r>
-      <w:r>
-        <w:br w:type="textWrapping"/>
-      </w:r>
-      <w:r>
-        <w:rPr>
-          <w:rStyle w:val="ExtensionTok"/>
-        </w:rPr>
-        <w:t xml:space="preserve">What</w:t>
-      </w:r>
-      <w:r>
-        <w:rPr>
-          <w:rStyle w:val="NormalTok"/>
-        </w:rPr>
-        <w:t xml:space="preserve"> is the two-letter country code for this unit?</w:t>
-      </w:r>
-      <w:r>
-        <w:br w:type="textWrapping"/>
-      </w:r>
-      <w:r>
-        <w:rPr>
-          <w:rStyle w:val="NormalTok"/>
-        </w:rPr>
-        <w:t xml:space="preserve">  [</w:t>
-      </w:r>
-      <w:r>
-        <w:rPr>
-          <w:rStyle w:val="ExtensionTok"/>
-        </w:rPr>
-        <w:t xml:space="preserve">Unknown</w:t>
-      </w:r>
-      <w:r>
-        <w:rPr>
-          <w:rStyle w:val="NormalTok"/>
-        </w:rPr>
-        <w:t xml:space="preserve">]:  51</w:t>
-      </w:r>
-      <w:r>
-        <w:br w:type="textWrapping"/>
-      </w:r>
-      <w:r>
-        <w:rPr>
-          <w:rStyle w:val="ExtensionTok"/>
-        </w:rPr>
-        <w:t xml:space="preserve">Is</w:t>
-      </w:r>
-      <w:r>
-        <w:rPr>
-          <w:rStyle w:val="NormalTok"/>
-        </w:rPr>
-        <w:t xml:space="preserve"> CN=HereChen, OU=HereChen, O=HereChen, L=Chengdu, ST=Sichuan, C=51 correct?</w:t>
-      </w:r>
-      <w:r>
-        <w:br w:type="textWrapping"/>
-      </w:r>
-      <w:r>
-        <w:rPr>
-          <w:rStyle w:val="NormalTok"/>
-        </w:rPr>
-        <w:t xml:space="preserve">  [</w:t>
-      </w:r>
-      <w:r>
-        <w:rPr>
-          <w:rStyle w:val="ExtensionTok"/>
-        </w:rPr>
-        <w:t xml:space="preserve">no</w:t>
-      </w:r>
-      <w:r>
-        <w:rPr>
-          <w:rStyle w:val="NormalTok"/>
-        </w:rPr>
-        <w:t xml:space="preserve">]:  yes</w:t>
-      </w:r>
-      <w:r>
-        <w:br w:type="textWrapping"/>
-      </w:r>
-      <w:r>
-        <w:br w:type="textWrapping"/>
-      </w:r>
-      <w:r>
-        <w:rPr>
-          <w:rStyle w:val="ExtensionTok"/>
-        </w:rPr>
-        <w:t xml:space="preserve">Generating</w:t>
-      </w:r>
-      <w:r>
-        <w:rPr>
-          <w:rStyle w:val="NormalTok"/>
-        </w:rPr>
-        <w:t xml:space="preserve"> 2,048 bit RSA key pair and self-signed certificate (SHA256withRSA) </w:t>
-      </w:r>
-      <w:r>
-        <w:rPr>
-          <w:rStyle w:val="ExtensionTok"/>
-        </w:rPr>
-        <w:t xml:space="preserve">with</w:t>
-      </w:r>
-      <w:r>
-        <w:rPr>
-          <w:rStyle w:val="NormalTok"/>
-        </w:rPr>
-        <w:t xml:space="preserve"> a validity of 10,000 days</w:t>
-      </w:r>
-      <w:r>
-        <w:br w:type="textWrapping"/>
-      </w:r>
-      <w:r>
-        <w:rPr>
-          <w:rStyle w:val="NormalTok"/>
-        </w:rPr>
-        <w:t xml:space="preserve">        </w:t>
-      </w:r>
-      <w:r>
-        <w:rPr>
-          <w:rStyle w:val="ExtensionTok"/>
-        </w:rPr>
-        <w:t xml:space="preserve">for</w:t>
-      </w:r>
-      <w:r>
-        <w:rPr>
-          <w:rStyle w:val="NormalTok"/>
-        </w:rPr>
-        <w:t xml:space="preserve">: CN=HereChen, OU=HereChen, O=HereChen, L=Chengdu, ST=Sichuan, C=51</w:t>
-      </w:r>
-      <w:r>
-        <w:br w:type="textWrapping"/>
-      </w:r>
-      <w:r>
-        <w:rPr>
-          <w:rStyle w:val="ExtensionTok"/>
-        </w:rPr>
-        <w:t xml:space="preserve">Enter</w:t>
-      </w:r>
-      <w:r>
-        <w:rPr>
-          <w:rStyle w:val="NormalTok"/>
-        </w:rPr>
-        <w:t xml:space="preserve"> key password for </w:t>
-      </w:r>
-      <w:r>
-        <w:rPr>
-          <w:rStyle w:val="OperatorTok"/>
-        </w:rPr>
-        <w:t xml:space="preserve">&lt;</w:t>
-      </w:r>
-      <w:r>
-        <w:rPr>
-          <w:rStyle w:val="NormalTok"/>
-        </w:rPr>
-        <w:t xml:space="preserve">my-key-alias</w:t>
-      </w:r>
-      <w:r>
-        <w:rPr>
-          <w:rStyle w:val="OperatorTok"/>
-        </w:rPr>
-        <w:t xml:space="preserve">&gt;</w:t>
-      </w:r>
-      <w:r>
-        <w:br w:type="textWrapping"/>
-      </w:r>
-      <w:r>
-        <w:rPr>
-          <w:rStyle w:val="NormalTok"/>
-        </w:rPr>
-        <w:t xml:space="preserve">        </w:t>
-      </w:r>
-      <w:r>
-        <w:rPr>
-          <w:rStyle w:val="KeywordTok"/>
-        </w:rPr>
-        <w:t xml:space="preserve">(</w:t>
-      </w:r>
-      <w:r>
-        <w:rPr>
-          <w:rStyle w:val="ExtensionTok"/>
-        </w:rPr>
-        <w:t xml:space="preserve">RETURN</w:t>
-      </w:r>
-      <w:r>
-        <w:rPr>
-          <w:rStyle w:val="NormalTok"/>
-        </w:rPr>
-        <w:t xml:space="preserve"> if same as keystore password</w:t>
-      </w:r>
-      <w:r>
-        <w:rPr>
-          <w:rStyle w:val="KeywordTok"/>
-        </w:rPr>
-        <w:t xml:space="preserve">)</w:t>
-      </w:r>
-      <w:r>
-        <w:rPr>
-          <w:rStyle w:val="BuiltInTok"/>
-        </w:rPr>
-        <w:t xml:space="preserve">:</w:t>
-      </w:r>
-      <w:r>
-        <w:br w:type="textWrapping"/>
-      </w:r>
-      <w:r>
-        <w:rPr>
-          <w:rStyle w:val="NormalTok"/>
-        </w:rPr>
-        <w:t xml:space="preserve">[</w:t>
-      </w:r>
-      <w:r>
-        <w:rPr>
-          <w:rStyle w:val="ExtensionTok"/>
-        </w:rPr>
-        <w:t xml:space="preserve">Storing</w:t>
-      </w:r>
-      <w:r>
-        <w:rPr>
-          <w:rStyle w:val="NormalTok"/>
-        </w:rPr>
-        <w:t xml:space="preserve"> my-release-key.keystore]</w:t>
-      </w:r>
-    </w:p>
-    <w:p>
-      <w:pPr>
-        <w:pStyle w:val="FirstParagraph"/>
-      </w:pPr>
-      <w:r>
-        <w:rPr>
-          <w:b/>
-        </w:rPr>
-        <w:t xml:space="preserve">2. gradle设置</w:t>
+        <w:t xml:space="preserve">Atom. 安装</w:t>
+      </w:r>
+      <w:hyperlink r:id="rId37">
+        <w:r>
+          <w:rPr>
+            <w:rStyle w:val="Hyperlink"/>
+          </w:rPr>
+          <w:t xml:space="preserve">nuclide</w:t>
+        </w:r>
+      </w:hyperlink>
+      <w:r>
+        <w:t xml:space="preserve">.</w:t>
+      </w:r>
+    </w:p>
+    <w:p>
+      <w:pPr>
+        <w:pStyle w:val="Heading3"/>
+      </w:pPr>
+      <w:bookmarkStart w:id="38" w:name="参考"/>
+      <w:bookmarkEnd w:id="38"/>
+      <w:r>
+        <w:t xml:space="preserve">参考</w:t>
       </w:r>
     </w:p>
     <w:p>
@@ -1837,118 +1240,140 @@
           <w:ilvl w:val="0"/>
         </w:numPr>
       </w:pPr>
-      <w:r>
-        <w:rPr>
-          <w:rStyle w:val="VerbatimChar"/>
-        </w:rPr>
-        <w:t xml:space="preserve">my-release-key.keystore</w:t>
-      </w:r>
-      <w:r>
-        <w:t xml:space="preserve"> </w:t>
-      </w:r>
-      <w:r>
-        <w:t xml:space="preserve">文件放到工程</w:t>
-      </w:r>
-      <w:r>
-        <w:t xml:space="preserve"> </w:t>
-      </w:r>
-      <w:r>
-        <w:rPr>
-          <w:rStyle w:val="VerbatimChar"/>
-        </w:rPr>
-        <w:t xml:space="preserve">android/app</w:t>
-      </w:r>
-      <w:r>
-        <w:t xml:space="preserve"> </w:t>
-      </w:r>
-      <w:r>
-        <w:t xml:space="preserve">文件夹下.</w:t>
+      <w:hyperlink r:id="rId39">
+        <w:r>
+          <w:rPr>
+            <w:rStyle w:val="Hyperlink"/>
+          </w:rPr>
+          <w:t xml:space="preserve">https://facebook.github.io/react-native/docs/getting-started.html</w:t>
+        </w:r>
+      </w:hyperlink>
+    </w:p>
+    <w:p>
+      <w:pPr>
+        <w:pStyle w:val="Heading2"/>
+      </w:pPr>
+      <w:bookmarkStart w:id="40" w:name="android"/>
+      <w:bookmarkEnd w:id="40"/>
+      <w:r>
+        <w:t xml:space="preserve">Android</w:t>
+      </w:r>
+    </w:p>
+    <w:p>
+      <w:pPr>
+        <w:pStyle w:val="Heading3"/>
+      </w:pPr>
+      <w:bookmarkStart w:id="41" w:name="demo"/>
+      <w:bookmarkEnd w:id="41"/>
+      <w:r>
+        <w:t xml:space="preserve">Demo</w:t>
+      </w:r>
+    </w:p>
+    <w:p>
+      <w:pPr>
+        <w:pStyle w:val="SourceCode"/>
+      </w:pPr>
+      <w:r>
+        <w:rPr>
+          <w:rStyle w:val="ExtensionTok"/>
+        </w:rPr>
+        <w:t xml:space="preserve">react-native</w:t>
+      </w:r>
+      <w:r>
+        <w:rPr>
+          <w:rStyle w:val="NormalTok"/>
+        </w:rPr>
+        <w:t xml:space="preserve"> init AwesomeProject</w:t>
+      </w:r>
+      <w:r>
+        <w:br w:type="textWrapping"/>
+      </w:r>
+      <w:r>
+        <w:rPr>
+          <w:rStyle w:val="BuiltInTok"/>
+        </w:rPr>
+        <w:t xml:space="preserve">cd</w:t>
+      </w:r>
+      <w:r>
+        <w:rPr>
+          <w:rStyle w:val="NormalTok"/>
+        </w:rPr>
+        <w:t xml:space="preserve"> AwesomeProject</w:t>
+      </w:r>
+      <w:r>
+        <w:br w:type="textWrapping"/>
+      </w:r>
+      <w:r>
+        <w:rPr>
+          <w:rStyle w:val="ExtensionTok"/>
+        </w:rPr>
+        <w:t xml:space="preserve">react-native</w:t>
+      </w:r>
+      <w:r>
+        <w:rPr>
+          <w:rStyle w:val="NormalTok"/>
+        </w:rPr>
+        <w:t xml:space="preserve"> run-android</w:t>
+      </w:r>
+    </w:p>
+    <w:p>
+      <w:pPr>
+        <w:pStyle w:val="Heading3"/>
+      </w:pPr>
+      <w:bookmarkStart w:id="42" w:name="打包"/>
+      <w:bookmarkEnd w:id="42"/>
+      <w:r>
+        <w:t xml:space="preserve">打包</w:t>
       </w:r>
     </w:p>
     <w:p>
       <w:pPr>
         <w:pStyle w:val="Compact"/>
-        <w:numPr>
-          <w:numId w:val="1006"/>
-          <w:ilvl w:val="0"/>
-        </w:numPr>
-      </w:pPr>
-      <w:r>
-        <w:t xml:space="preserve">编辑</w:t>
-      </w:r>
-      <w:r>
-        <w:t xml:space="preserve"> </w:t>
-      </w:r>
-      <w:r>
-        <w:rPr>
-          <w:rStyle w:val="VerbatimChar"/>
-        </w:rPr>
-        <w:t xml:space="preserve">android/app/gradle.properties</w:t>
-      </w:r>
-      <w:r>
-        <w:t xml:space="preserve">, 添加如下信息.</w:t>
-      </w:r>
-    </w:p>
-    <w:p>
-      <w:pPr>
-        <w:pStyle w:val="SourceCode"/>
-      </w:pPr>
-      <w:r>
-        <w:rPr>
-          <w:rStyle w:val="VerbatimChar"/>
-        </w:rPr>
-        <w:t xml:space="preserve">MYAPP_RELEASE_STORE_FILE=my-release-key.keystore</w:t>
-      </w:r>
-      <w:r>
-        <w:br w:type="textWrapping"/>
-      </w:r>
-      <w:r>
-        <w:rPr>
-          <w:rStyle w:val="VerbatimChar"/>
-        </w:rPr>
-        <w:t xml:space="preserve">MYAPP_RELEASE_KEY_ALIAS=my-key-alias</w:t>
-      </w:r>
-      <w:r>
-        <w:br w:type="textWrapping"/>
-      </w:r>
-      <w:r>
-        <w:rPr>
-          <w:rStyle w:val="VerbatimChar"/>
-        </w:rPr>
-        <w:t xml:space="preserve">MYAPP_RELEASE_STORE_PASSWORD=chenlei</w:t>
-      </w:r>
-      <w:r>
-        <w:br w:type="textWrapping"/>
-      </w:r>
-      <w:r>
-        <w:rPr>
-          <w:rStyle w:val="VerbatimChar"/>
-        </w:rPr>
-        <w:t xml:space="preserve">MYAPP_RELEASE_KEY_PASSWORD=chenlei</w:t>
-      </w:r>
-    </w:p>
-    <w:p>
-      <w:pPr>
-        <w:pStyle w:val="Compact"/>
+        <w:pStyle w:val="BlockText"/>
         <w:numPr>
           <w:numId w:val="1007"/>
           <w:ilvl w:val="0"/>
         </w:numPr>
       </w:pPr>
       <w:r>
-        <w:t xml:space="preserve">编辑</w:t>
-      </w:r>
-      <w:r>
-        <w:t xml:space="preserve"> </w:t>
-      </w:r>
-      <w:r>
-        <w:rPr>
-          <w:rStyle w:val="VerbatimChar"/>
-        </w:rPr>
-        <w:t xml:space="preserve">android/app/build.gradle</w:t>
-      </w:r>
-      <w:r>
-        <w:t xml:space="preserve">, 添加如下信息.</w:t>
+        <w:t xml:space="preserve">https://facebook.github.io/react-native/docs/signed-apk-android.html</w:t>
+      </w:r>
+    </w:p>
+    <w:p>
+      <w:pPr>
+        <w:pStyle w:val="Compact"/>
+        <w:pStyle w:val="BlockText"/>
+        <w:numPr>
+          <w:numId w:val="1007"/>
+          <w:ilvl w:val="0"/>
+        </w:numPr>
+      </w:pPr>
+      <w:r>
+        <w:t xml:space="preserve">https://reactnative.cn/docs/0.51/signed-apk-android.html</w:t>
+      </w:r>
+    </w:p>
+    <w:p>
+      <w:pPr>
+        <w:pStyle w:val="Compact"/>
+        <w:pStyle w:val="BlockText"/>
+        <w:numPr>
+          <w:numId w:val="1007"/>
+          <w:ilvl w:val="0"/>
+        </w:numPr>
+      </w:pPr>
+      <w:r>
+        <w:t xml:space="preserve">https://www.jianshu.com/p/1380d4c8b596</w:t>
+      </w:r>
+    </w:p>
+    <w:p>
+      <w:pPr>
+        <w:pStyle w:val="FirstParagraph"/>
+      </w:pPr>
+      <w:r>
+        <w:rPr>
+          <w:b/>
+        </w:rPr>
+        <w:t xml:space="preserve">1. 生成签名密钥</w:t>
       </w:r>
     </w:p>
     <w:p>
@@ -1957,180 +1382,477 @@
       </w:pPr>
       <w:r>
         <w:rPr>
-          <w:rStyle w:val="VerbatimChar"/>
-        </w:rPr>
-        <w:t xml:space="preserve">...</w:t>
-      </w:r>
-      <w:r>
-        <w:br w:type="textWrapping"/>
-      </w:r>
-      <w:r>
-        <w:rPr>
-          <w:rStyle w:val="VerbatimChar"/>
-        </w:rPr>
-        <w:t xml:space="preserve">android {</w:t>
-      </w:r>
-      <w:r>
-        <w:br w:type="textWrapping"/>
-      </w:r>
-      <w:r>
-        <w:rPr>
-          <w:rStyle w:val="VerbatimChar"/>
-        </w:rPr>
-        <w:t xml:space="preserve">    ...</w:t>
-      </w:r>
-      <w:r>
-        <w:br w:type="textWrapping"/>
-      </w:r>
-      <w:r>
-        <w:rPr>
-          <w:rStyle w:val="VerbatimChar"/>
-        </w:rPr>
-        <w:t xml:space="preserve">    defaultConfig { ... }</w:t>
-      </w:r>
-      <w:r>
-        <w:br w:type="textWrapping"/>
-      </w:r>
-      <w:r>
-        <w:rPr>
-          <w:rStyle w:val="VerbatimChar"/>
-        </w:rPr>
-        <w:t xml:space="preserve">    signingConfigs {</w:t>
-      </w:r>
-      <w:r>
-        <w:br w:type="textWrapping"/>
-      </w:r>
-      <w:r>
-        <w:rPr>
-          <w:rStyle w:val="VerbatimChar"/>
-        </w:rPr>
-        <w:t xml:space="preserve">        release {</w:t>
-      </w:r>
-      <w:r>
-        <w:br w:type="textWrapping"/>
-      </w:r>
-      <w:r>
-        <w:rPr>
-          <w:rStyle w:val="VerbatimChar"/>
-        </w:rPr>
-        <w:t xml:space="preserve">            storeFile file(MYAPP_RELEASE_STORE_FILE)</w:t>
-      </w:r>
-      <w:r>
-        <w:br w:type="textWrapping"/>
-      </w:r>
-      <w:r>
-        <w:rPr>
-          <w:rStyle w:val="VerbatimChar"/>
-        </w:rPr>
-        <w:t xml:space="preserve">            storePassword MYAPP_RELEASE_STORE_PASSWORD</w:t>
-      </w:r>
-      <w:r>
-        <w:br w:type="textWrapping"/>
-      </w:r>
-      <w:r>
-        <w:rPr>
-          <w:rStyle w:val="VerbatimChar"/>
-        </w:rPr>
-        <w:t xml:space="preserve">            keyAlias MYAPP_RELEASE_KEY_ALIAS</w:t>
-      </w:r>
-      <w:r>
-        <w:br w:type="textWrapping"/>
-      </w:r>
-      <w:r>
-        <w:rPr>
-          <w:rStyle w:val="VerbatimChar"/>
-        </w:rPr>
-        <w:t xml:space="preserve">            keyPassword MYAPP_RELEASE_KEY_PASSWORD</w:t>
-      </w:r>
-      <w:r>
-        <w:br w:type="textWrapping"/>
-      </w:r>
-      <w:r>
-        <w:rPr>
-          <w:rStyle w:val="VerbatimChar"/>
-        </w:rPr>
-        <w:t xml:space="preserve">        }</w:t>
-      </w:r>
-      <w:r>
-        <w:br w:type="textWrapping"/>
-      </w:r>
-      <w:r>
-        <w:rPr>
-          <w:rStyle w:val="VerbatimChar"/>
-        </w:rPr>
-        <w:t xml:space="preserve">    }</w:t>
-      </w:r>
-      <w:r>
-        <w:br w:type="textWrapping"/>
-      </w:r>
-      <w:r>
-        <w:rPr>
-          <w:rStyle w:val="VerbatimChar"/>
-        </w:rPr>
-        <w:t xml:space="preserve">    buildTypes {</w:t>
-      </w:r>
-      <w:r>
-        <w:br w:type="textWrapping"/>
-      </w:r>
-      <w:r>
-        <w:rPr>
-          <w:rStyle w:val="VerbatimChar"/>
-        </w:rPr>
-        <w:t xml:space="preserve">        release {</w:t>
-      </w:r>
-      <w:r>
-        <w:br w:type="textWrapping"/>
-      </w:r>
-      <w:r>
-        <w:rPr>
-          <w:rStyle w:val="VerbatimChar"/>
-        </w:rPr>
-        <w:t xml:space="preserve">            ...</w:t>
-      </w:r>
-      <w:r>
-        <w:br w:type="textWrapping"/>
-      </w:r>
-      <w:r>
-        <w:rPr>
-          <w:rStyle w:val="VerbatimChar"/>
-        </w:rPr>
-        <w:t xml:space="preserve">            signingConfig signingConfigs.release</w:t>
-      </w:r>
-      <w:r>
-        <w:br w:type="textWrapping"/>
-      </w:r>
-      <w:r>
-        <w:rPr>
-          <w:rStyle w:val="VerbatimChar"/>
-        </w:rPr>
-        <w:t xml:space="preserve">        }</w:t>
-      </w:r>
-      <w:r>
-        <w:br w:type="textWrapping"/>
-      </w:r>
-      <w:r>
-        <w:rPr>
-          <w:rStyle w:val="VerbatimChar"/>
-        </w:rPr>
-        <w:t xml:space="preserve">    }</w:t>
-      </w:r>
-      <w:r>
-        <w:br w:type="textWrapping"/>
-      </w:r>
-      <w:r>
-        <w:rPr>
-          <w:rStyle w:val="VerbatimChar"/>
-        </w:rPr>
-        <w:t xml:space="preserve">}</w:t>
-      </w:r>
-      <w:r>
-        <w:br w:type="textWrapping"/>
-      </w:r>
-      <w:r>
-        <w:rPr>
-          <w:rStyle w:val="VerbatimChar"/>
-        </w:rPr>
-        <w:t xml:space="preserve">...</w:t>
+          <w:rStyle w:val="NormalTok"/>
+        </w:rPr>
+        <w:t xml:space="preserve">$ </w:t>
+      </w:r>
+      <w:r>
+        <w:rPr>
+          <w:rStyle w:val="ExtensionTok"/>
+        </w:rPr>
+        <w:t xml:space="preserve">keytool</w:t>
+      </w:r>
+      <w:r>
+        <w:rPr>
+          <w:rStyle w:val="NormalTok"/>
+        </w:rPr>
+        <w:t xml:space="preserve"> -genkey -v -keystore my-release-key.keystore -alias my-key-alias -keyalg RSA -keysize 2048 -validity 10000</w:t>
+      </w:r>
+      <w:r>
+        <w:br w:type="textWrapping"/>
+      </w:r>
+      <w:r>
+        <w:rPr>
+          <w:rStyle w:val="ExtensionTok"/>
+        </w:rPr>
+        <w:t xml:space="preserve">Enter</w:t>
+      </w:r>
+      <w:r>
+        <w:rPr>
+          <w:rStyle w:val="NormalTok"/>
+        </w:rPr>
+        <w:t xml:space="preserve"> keystore password:</w:t>
+      </w:r>
+      <w:r>
+        <w:br w:type="textWrapping"/>
+      </w:r>
+      <w:r>
+        <w:rPr>
+          <w:rStyle w:val="ExtensionTok"/>
+        </w:rPr>
+        <w:t xml:space="preserve">Keystore</w:t>
+      </w:r>
+      <w:r>
+        <w:rPr>
+          <w:rStyle w:val="NormalTok"/>
+        </w:rPr>
+        <w:t xml:space="preserve"> password is too short - must be at least 6 characters</w:t>
+      </w:r>
+      <w:r>
+        <w:br w:type="textWrapping"/>
+      </w:r>
+      <w:r>
+        <w:rPr>
+          <w:rStyle w:val="ExtensionTok"/>
+        </w:rPr>
+        <w:t xml:space="preserve">Enter</w:t>
+      </w:r>
+      <w:r>
+        <w:rPr>
+          <w:rStyle w:val="NormalTok"/>
+        </w:rPr>
+        <w:t xml:space="preserve"> keystore password: chenlei</w:t>
+      </w:r>
+      <w:r>
+        <w:br w:type="textWrapping"/>
+      </w:r>
+      <w:r>
+        <w:rPr>
+          <w:rStyle w:val="ExtensionTok"/>
+        </w:rPr>
+        <w:t xml:space="preserve">Re-enter</w:t>
+      </w:r>
+      <w:r>
+        <w:rPr>
+          <w:rStyle w:val="NormalTok"/>
+        </w:rPr>
+        <w:t xml:space="preserve"> new password: chenlei</w:t>
+      </w:r>
+      <w:r>
+        <w:br w:type="textWrapping"/>
+      </w:r>
+      <w:r>
+        <w:rPr>
+          <w:rStyle w:val="ExtensionTok"/>
+        </w:rPr>
+        <w:t xml:space="preserve">What</w:t>
+      </w:r>
+      <w:r>
+        <w:rPr>
+          <w:rStyle w:val="NormalTok"/>
+        </w:rPr>
+        <w:t xml:space="preserve"> is your first and last name?</w:t>
+      </w:r>
+      <w:r>
+        <w:br w:type="textWrapping"/>
+      </w:r>
+      <w:r>
+        <w:rPr>
+          <w:rStyle w:val="NormalTok"/>
+        </w:rPr>
+        <w:t xml:space="preserve">  [</w:t>
+      </w:r>
+      <w:r>
+        <w:rPr>
+          <w:rStyle w:val="ExtensionTok"/>
+        </w:rPr>
+        <w:t xml:space="preserve">Unknown</w:t>
+      </w:r>
+      <w:r>
+        <w:rPr>
+          <w:rStyle w:val="NormalTok"/>
+        </w:rPr>
+        <w:t xml:space="preserve">]:  HereChen</w:t>
+      </w:r>
+      <w:r>
+        <w:br w:type="textWrapping"/>
+      </w:r>
+      <w:r>
+        <w:rPr>
+          <w:rStyle w:val="ExtensionTok"/>
+        </w:rPr>
+        <w:t xml:space="preserve">What</w:t>
+      </w:r>
+      <w:r>
+        <w:rPr>
+          <w:rStyle w:val="NormalTok"/>
+        </w:rPr>
+        <w:t xml:space="preserve"> is the name of your organizational unit?</w:t>
+      </w:r>
+      <w:r>
+        <w:br w:type="textWrapping"/>
+      </w:r>
+      <w:r>
+        <w:rPr>
+          <w:rStyle w:val="NormalTok"/>
+        </w:rPr>
+        <w:t xml:space="preserve">  [</w:t>
+      </w:r>
+      <w:r>
+        <w:rPr>
+          <w:rStyle w:val="ExtensionTok"/>
+        </w:rPr>
+        <w:t xml:space="preserve">Unknown</w:t>
+      </w:r>
+      <w:r>
+        <w:rPr>
+          <w:rStyle w:val="NormalTok"/>
+        </w:rPr>
+        <w:t xml:space="preserve">]:  HereChen</w:t>
+      </w:r>
+      <w:r>
+        <w:br w:type="textWrapping"/>
+      </w:r>
+      <w:r>
+        <w:rPr>
+          <w:rStyle w:val="ExtensionTok"/>
+        </w:rPr>
+        <w:t xml:space="preserve">What</w:t>
+      </w:r>
+      <w:r>
+        <w:rPr>
+          <w:rStyle w:val="NormalTok"/>
+        </w:rPr>
+        <w:t xml:space="preserve"> is the name of your organization?</w:t>
+      </w:r>
+      <w:r>
+        <w:br w:type="textWrapping"/>
+      </w:r>
+      <w:r>
+        <w:rPr>
+          <w:rStyle w:val="NormalTok"/>
+        </w:rPr>
+        <w:t xml:space="preserve">  [</w:t>
+      </w:r>
+      <w:r>
+        <w:rPr>
+          <w:rStyle w:val="ExtensionTok"/>
+        </w:rPr>
+        <w:t xml:space="preserve">Unknown</w:t>
+      </w:r>
+      <w:r>
+        <w:rPr>
+          <w:rStyle w:val="NormalTok"/>
+        </w:rPr>
+        <w:t xml:space="preserve">]:  HereChen</w:t>
+      </w:r>
+      <w:r>
+        <w:br w:type="textWrapping"/>
+      </w:r>
+      <w:r>
+        <w:rPr>
+          <w:rStyle w:val="ExtensionTok"/>
+        </w:rPr>
+        <w:t xml:space="preserve">What</w:t>
+      </w:r>
+      <w:r>
+        <w:rPr>
+          <w:rStyle w:val="NormalTok"/>
+        </w:rPr>
+        <w:t xml:space="preserve"> is the name of your City or Locality?</w:t>
+      </w:r>
+      <w:r>
+        <w:br w:type="textWrapping"/>
+      </w:r>
+      <w:r>
+        <w:rPr>
+          <w:rStyle w:val="NormalTok"/>
+        </w:rPr>
+        <w:t xml:space="preserve">  [</w:t>
+      </w:r>
+      <w:r>
+        <w:rPr>
+          <w:rStyle w:val="ExtensionTok"/>
+        </w:rPr>
+        <w:t xml:space="preserve">Unknown</w:t>
+      </w:r>
+      <w:r>
+        <w:rPr>
+          <w:rStyle w:val="NormalTok"/>
+        </w:rPr>
+        <w:t xml:space="preserve">]:  Chengdu</w:t>
+      </w:r>
+      <w:r>
+        <w:br w:type="textWrapping"/>
+      </w:r>
+      <w:r>
+        <w:rPr>
+          <w:rStyle w:val="ExtensionTok"/>
+        </w:rPr>
+        <w:t xml:space="preserve">What</w:t>
+      </w:r>
+      <w:r>
+        <w:rPr>
+          <w:rStyle w:val="NormalTok"/>
+        </w:rPr>
+        <w:t xml:space="preserve"> is the name of your State or Province?</w:t>
+      </w:r>
+      <w:r>
+        <w:br w:type="textWrapping"/>
+      </w:r>
+      <w:r>
+        <w:rPr>
+          <w:rStyle w:val="NormalTok"/>
+        </w:rPr>
+        <w:t xml:space="preserve">  [</w:t>
+      </w:r>
+      <w:r>
+        <w:rPr>
+          <w:rStyle w:val="ExtensionTok"/>
+        </w:rPr>
+        <w:t xml:space="preserve">Unknown</w:t>
+      </w:r>
+      <w:r>
+        <w:rPr>
+          <w:rStyle w:val="NormalTok"/>
+        </w:rPr>
+        <w:t xml:space="preserve">]:  Sichuan</w:t>
+      </w:r>
+      <w:r>
+        <w:br w:type="textWrapping"/>
+      </w:r>
+      <w:r>
+        <w:rPr>
+          <w:rStyle w:val="ExtensionTok"/>
+        </w:rPr>
+        <w:t xml:space="preserve">What</w:t>
+      </w:r>
+      <w:r>
+        <w:rPr>
+          <w:rStyle w:val="NormalTok"/>
+        </w:rPr>
+        <w:t xml:space="preserve"> is the two-letter country code for this unit?</w:t>
+      </w:r>
+      <w:r>
+        <w:br w:type="textWrapping"/>
+      </w:r>
+      <w:r>
+        <w:rPr>
+          <w:rStyle w:val="NormalTok"/>
+        </w:rPr>
+        <w:t xml:space="preserve">  [</w:t>
+      </w:r>
+      <w:r>
+        <w:rPr>
+          <w:rStyle w:val="ExtensionTok"/>
+        </w:rPr>
+        <w:t xml:space="preserve">Unknown</w:t>
+      </w:r>
+      <w:r>
+        <w:rPr>
+          <w:rStyle w:val="NormalTok"/>
+        </w:rPr>
+        <w:t xml:space="preserve">]:  51</w:t>
+      </w:r>
+      <w:r>
+        <w:br w:type="textWrapping"/>
+      </w:r>
+      <w:r>
+        <w:rPr>
+          <w:rStyle w:val="ExtensionTok"/>
+        </w:rPr>
+        <w:t xml:space="preserve">Is</w:t>
+      </w:r>
+      <w:r>
+        <w:rPr>
+          <w:rStyle w:val="NormalTok"/>
+        </w:rPr>
+        <w:t xml:space="preserve"> CN=HereChen, OU=HereChen, O=HereChen, L=Chengdu, ST=Sichuan, C=51 correct?</w:t>
+      </w:r>
+      <w:r>
+        <w:br w:type="textWrapping"/>
+      </w:r>
+      <w:r>
+        <w:rPr>
+          <w:rStyle w:val="NormalTok"/>
+        </w:rPr>
+        <w:t xml:space="preserve">  [</w:t>
+      </w:r>
+      <w:r>
+        <w:rPr>
+          <w:rStyle w:val="ExtensionTok"/>
+        </w:rPr>
+        <w:t xml:space="preserve">no</w:t>
+      </w:r>
+      <w:r>
+        <w:rPr>
+          <w:rStyle w:val="NormalTok"/>
+        </w:rPr>
+        <w:t xml:space="preserve">]:  yes</w:t>
+      </w:r>
+      <w:r>
+        <w:br w:type="textWrapping"/>
+      </w:r>
+      <w:r>
+        <w:br w:type="textWrapping"/>
+      </w:r>
+      <w:r>
+        <w:rPr>
+          <w:rStyle w:val="ExtensionTok"/>
+        </w:rPr>
+        <w:t xml:space="preserve">Generating</w:t>
+      </w:r>
+      <w:r>
+        <w:rPr>
+          <w:rStyle w:val="NormalTok"/>
+        </w:rPr>
+        <w:t xml:space="preserve"> 2,048 bit RSA key pair and self-signed certificate (SHA256withRSA) </w:t>
+      </w:r>
+      <w:r>
+        <w:rPr>
+          <w:rStyle w:val="ExtensionTok"/>
+        </w:rPr>
+        <w:t xml:space="preserve">with</w:t>
+      </w:r>
+      <w:r>
+        <w:rPr>
+          <w:rStyle w:val="NormalTok"/>
+        </w:rPr>
+        <w:t xml:space="preserve"> a validity of 10,000 days</w:t>
+      </w:r>
+      <w:r>
+        <w:br w:type="textWrapping"/>
+      </w:r>
+      <w:r>
+        <w:rPr>
+          <w:rStyle w:val="NormalTok"/>
+        </w:rPr>
+        <w:t xml:space="preserve">        </w:t>
+      </w:r>
+      <w:r>
+        <w:rPr>
+          <w:rStyle w:val="ExtensionTok"/>
+        </w:rPr>
+        <w:t xml:space="preserve">for</w:t>
+      </w:r>
+      <w:r>
+        <w:rPr>
+          <w:rStyle w:val="NormalTok"/>
+        </w:rPr>
+        <w:t xml:space="preserve">: CN=HereChen, OU=HereChen, O=HereChen, L=Chengdu, ST=Sichuan, C=51</w:t>
+      </w:r>
+      <w:r>
+        <w:br w:type="textWrapping"/>
+      </w:r>
+      <w:r>
+        <w:rPr>
+          <w:rStyle w:val="ExtensionTok"/>
+        </w:rPr>
+        <w:t xml:space="preserve">Enter</w:t>
+      </w:r>
+      <w:r>
+        <w:rPr>
+          <w:rStyle w:val="NormalTok"/>
+        </w:rPr>
+        <w:t xml:space="preserve"> key password for </w:t>
+      </w:r>
+      <w:r>
+        <w:rPr>
+          <w:rStyle w:val="OperatorTok"/>
+        </w:rPr>
+        <w:t xml:space="preserve">&lt;</w:t>
+      </w:r>
+      <w:r>
+        <w:rPr>
+          <w:rStyle w:val="NormalTok"/>
+        </w:rPr>
+        <w:t xml:space="preserve">my-key-alias</w:t>
+      </w:r>
+      <w:r>
+        <w:rPr>
+          <w:rStyle w:val="OperatorTok"/>
+        </w:rPr>
+        <w:t xml:space="preserve">&gt;</w:t>
+      </w:r>
+      <w:r>
+        <w:br w:type="textWrapping"/>
+      </w:r>
+      <w:r>
+        <w:rPr>
+          <w:rStyle w:val="NormalTok"/>
+        </w:rPr>
+        <w:t xml:space="preserve">        </w:t>
+      </w:r>
+      <w:r>
+        <w:rPr>
+          <w:rStyle w:val="KeywordTok"/>
+        </w:rPr>
+        <w:t xml:space="preserve">(</w:t>
+      </w:r>
+      <w:r>
+        <w:rPr>
+          <w:rStyle w:val="ExtensionTok"/>
+        </w:rPr>
+        <w:t xml:space="preserve">RETURN</w:t>
+      </w:r>
+      <w:r>
+        <w:rPr>
+          <w:rStyle w:val="NormalTok"/>
+        </w:rPr>
+        <w:t xml:space="preserve"> if same as keystore password</w:t>
+      </w:r>
+      <w:r>
+        <w:rPr>
+          <w:rStyle w:val="KeywordTok"/>
+        </w:rPr>
+        <w:t xml:space="preserve">)</w:t>
+      </w:r>
+      <w:r>
+        <w:rPr>
+          <w:rStyle w:val="BuiltInTok"/>
+        </w:rPr>
+        <w:t xml:space="preserve">:</w:t>
+      </w:r>
+      <w:r>
+        <w:br w:type="textWrapping"/>
+      </w:r>
+      <w:r>
+        <w:rPr>
+          <w:rStyle w:val="NormalTok"/>
+        </w:rPr>
+        <w:t xml:space="preserve">[</w:t>
+      </w:r>
+      <w:r>
+        <w:rPr>
+          <w:rStyle w:val="ExtensionTok"/>
+        </w:rPr>
+        <w:t xml:space="preserve">Storing</w:t>
+      </w:r>
+      <w:r>
+        <w:rPr>
+          <w:rStyle w:val="NormalTok"/>
+        </w:rPr>
+        <w:t xml:space="preserve"> my-release-key.keystore]</w:t>
       </w:r>
     </w:p>
     <w:p>
@@ -2141,79 +1863,7 @@
         <w:rPr>
           <w:b/>
         </w:rPr>
-        <w:t xml:space="preserve">3. 打包</w:t>
-      </w:r>
-    </w:p>
-    <w:p>
-      <w:pPr>
-        <w:pStyle w:val="SourceCode"/>
-      </w:pPr>
-      <w:r>
-        <w:rPr>
-          <w:rStyle w:val="BuiltInTok"/>
-        </w:rPr>
-        <w:t xml:space="preserve">cd</w:t>
-      </w:r>
-      <w:r>
-        <w:rPr>
-          <w:rStyle w:val="NormalTok"/>
-        </w:rPr>
-        <w:t xml:space="preserve"> android </w:t>
-      </w:r>
-      <w:r>
-        <w:rPr>
-          <w:rStyle w:val="KeywordTok"/>
-        </w:rPr>
-        <w:t xml:space="preserve">&amp;&amp;</w:t>
-      </w:r>
-      <w:r>
-        <w:rPr>
-          <w:rStyle w:val="NormalTok"/>
-        </w:rPr>
-        <w:t xml:space="preserve"> </w:t>
-      </w:r>
-      <w:r>
-        <w:rPr>
-          <w:rStyle w:val="ExtensionTok"/>
-        </w:rPr>
-        <w:t xml:space="preserve">./gradlew</w:t>
-      </w:r>
-      <w:r>
-        <w:rPr>
-          <w:rStyle w:val="NormalTok"/>
-        </w:rPr>
-        <w:t xml:space="preserve"> assembleRelease</w:t>
-      </w:r>
-    </w:p>
-    <w:p>
-      <w:pPr>
-        <w:pStyle w:val="FirstParagraph"/>
-      </w:pPr>
-      <w:r>
-        <w:t xml:space="preserve">打包后在</w:t>
-      </w:r>
-      <w:r>
-        <w:t xml:space="preserve"> </w:t>
-      </w:r>
-      <w:r>
-        <w:rPr>
-          <w:rStyle w:val="VerbatimChar"/>
-        </w:rPr>
-        <w:t xml:space="preserve">android/app/build/outputs/apk/app-release.apk</w:t>
-      </w:r>
-      <w:r>
-        <w:t xml:space="preserve">.</w:t>
-      </w:r>
-    </w:p>
-    <w:p>
-      <w:pPr>
-        <w:pStyle w:val="BodyText"/>
-      </w:pPr>
-      <w:r>
-        <w:rPr>
-          <w:b/>
-        </w:rPr>
-        <w:t xml:space="preserve">安装方式</w:t>
+        <w:t xml:space="preserve">2. gradle设置</w:t>
       </w:r>
     </w:p>
     <w:p>
@@ -2225,7 +1875,31 @@
         </w:numPr>
       </w:pPr>
       <w:r>
-        <w:t xml:space="preserve">Genymotion 可以拖拽 apk 进行安装.</w:t>
+        <w:rPr>
+          <w:rStyle w:val="VerbatimChar"/>
+        </w:rPr>
+        <w:t xml:space="preserve">my-release-key.keystore</w:t>
+      </w:r>
+      <w:r>
+        <w:t xml:space="preserve"> </w:t>
+      </w:r>
+      <w:r>
+        <w:t xml:space="preserve">文件放到工程</w:t>
+      </w:r>
+      <w:r>
+        <w:t xml:space="preserve"> </w:t>
+      </w:r>
+      <w:r>
+        <w:rPr>
+          <w:rStyle w:val="VerbatimChar"/>
+        </w:rPr>
+        <w:t xml:space="preserve">android/app</w:t>
+      </w:r>
+      <w:r>
+        <w:t xml:space="preserve"> </w:t>
+      </w:r>
+      <w:r>
+        <w:t xml:space="preserve">文件夹下.</w:t>
       </w:r>
     </w:p>
     <w:p>
@@ -2237,6 +1911,369 @@
         </w:numPr>
       </w:pPr>
       <w:r>
+        <w:t xml:space="preserve">编辑</w:t>
+      </w:r>
+      <w:r>
+        <w:t xml:space="preserve"> </w:t>
+      </w:r>
+      <w:r>
+        <w:rPr>
+          <w:rStyle w:val="VerbatimChar"/>
+        </w:rPr>
+        <w:t xml:space="preserve">android/app/gradle.properties</w:t>
+      </w:r>
+      <w:r>
+        <w:t xml:space="preserve">, 添加如下信息.</w:t>
+      </w:r>
+    </w:p>
+    <w:p>
+      <w:pPr>
+        <w:pStyle w:val="SourceCode"/>
+      </w:pPr>
+      <w:r>
+        <w:rPr>
+          <w:rStyle w:val="VerbatimChar"/>
+        </w:rPr>
+        <w:t xml:space="preserve">MYAPP_RELEASE_STORE_FILE=my-release-key.keystore</w:t>
+      </w:r>
+      <w:r>
+        <w:br w:type="textWrapping"/>
+      </w:r>
+      <w:r>
+        <w:rPr>
+          <w:rStyle w:val="VerbatimChar"/>
+        </w:rPr>
+        <w:t xml:space="preserve">MYAPP_RELEASE_KEY_ALIAS=my-key-alias</w:t>
+      </w:r>
+      <w:r>
+        <w:br w:type="textWrapping"/>
+      </w:r>
+      <w:r>
+        <w:rPr>
+          <w:rStyle w:val="VerbatimChar"/>
+        </w:rPr>
+        <w:t xml:space="preserve">MYAPP_RELEASE_STORE_PASSWORD=chenlei</w:t>
+      </w:r>
+      <w:r>
+        <w:br w:type="textWrapping"/>
+      </w:r>
+      <w:r>
+        <w:rPr>
+          <w:rStyle w:val="VerbatimChar"/>
+        </w:rPr>
+        <w:t xml:space="preserve">MYAPP_RELEASE_KEY_PASSWORD=chenlei</w:t>
+      </w:r>
+    </w:p>
+    <w:p>
+      <w:pPr>
+        <w:pStyle w:val="Compact"/>
+        <w:numPr>
+          <w:numId w:val="1009"/>
+          <w:ilvl w:val="0"/>
+        </w:numPr>
+      </w:pPr>
+      <w:r>
+        <w:t xml:space="preserve">编辑</w:t>
+      </w:r>
+      <w:r>
+        <w:t xml:space="preserve"> </w:t>
+      </w:r>
+      <w:r>
+        <w:rPr>
+          <w:rStyle w:val="VerbatimChar"/>
+        </w:rPr>
+        <w:t xml:space="preserve">android/app/build.gradle</w:t>
+      </w:r>
+      <w:r>
+        <w:t xml:space="preserve">, 添加如下信息.</w:t>
+      </w:r>
+    </w:p>
+    <w:p>
+      <w:pPr>
+        <w:pStyle w:val="SourceCode"/>
+      </w:pPr>
+      <w:r>
+        <w:rPr>
+          <w:rStyle w:val="VerbatimChar"/>
+        </w:rPr>
+        <w:t xml:space="preserve">...</w:t>
+      </w:r>
+      <w:r>
+        <w:br w:type="textWrapping"/>
+      </w:r>
+      <w:r>
+        <w:rPr>
+          <w:rStyle w:val="VerbatimChar"/>
+        </w:rPr>
+        <w:t xml:space="preserve">android {</w:t>
+      </w:r>
+      <w:r>
+        <w:br w:type="textWrapping"/>
+      </w:r>
+      <w:r>
+        <w:rPr>
+          <w:rStyle w:val="VerbatimChar"/>
+        </w:rPr>
+        <w:t xml:space="preserve">    ...</w:t>
+      </w:r>
+      <w:r>
+        <w:br w:type="textWrapping"/>
+      </w:r>
+      <w:r>
+        <w:rPr>
+          <w:rStyle w:val="VerbatimChar"/>
+        </w:rPr>
+        <w:t xml:space="preserve">    defaultConfig { ... }</w:t>
+      </w:r>
+      <w:r>
+        <w:br w:type="textWrapping"/>
+      </w:r>
+      <w:r>
+        <w:rPr>
+          <w:rStyle w:val="VerbatimChar"/>
+        </w:rPr>
+        <w:t xml:space="preserve">    signingConfigs {</w:t>
+      </w:r>
+      <w:r>
+        <w:br w:type="textWrapping"/>
+      </w:r>
+      <w:r>
+        <w:rPr>
+          <w:rStyle w:val="VerbatimChar"/>
+        </w:rPr>
+        <w:t xml:space="preserve">        release {</w:t>
+      </w:r>
+      <w:r>
+        <w:br w:type="textWrapping"/>
+      </w:r>
+      <w:r>
+        <w:rPr>
+          <w:rStyle w:val="VerbatimChar"/>
+        </w:rPr>
+        <w:t xml:space="preserve">            storeFile file(MYAPP_RELEASE_STORE_FILE)</w:t>
+      </w:r>
+      <w:r>
+        <w:br w:type="textWrapping"/>
+      </w:r>
+      <w:r>
+        <w:rPr>
+          <w:rStyle w:val="VerbatimChar"/>
+        </w:rPr>
+        <w:t xml:space="preserve">            storePassword MYAPP_RELEASE_STORE_PASSWORD</w:t>
+      </w:r>
+      <w:r>
+        <w:br w:type="textWrapping"/>
+      </w:r>
+      <w:r>
+        <w:rPr>
+          <w:rStyle w:val="VerbatimChar"/>
+        </w:rPr>
+        <w:t xml:space="preserve">            keyAlias MYAPP_RELEASE_KEY_ALIAS</w:t>
+      </w:r>
+      <w:r>
+        <w:br w:type="textWrapping"/>
+      </w:r>
+      <w:r>
+        <w:rPr>
+          <w:rStyle w:val="VerbatimChar"/>
+        </w:rPr>
+        <w:t xml:space="preserve">            keyPassword MYAPP_RELEASE_KEY_PASSWORD</w:t>
+      </w:r>
+      <w:r>
+        <w:br w:type="textWrapping"/>
+      </w:r>
+      <w:r>
+        <w:rPr>
+          <w:rStyle w:val="VerbatimChar"/>
+        </w:rPr>
+        <w:t xml:space="preserve">        }</w:t>
+      </w:r>
+      <w:r>
+        <w:br w:type="textWrapping"/>
+      </w:r>
+      <w:r>
+        <w:rPr>
+          <w:rStyle w:val="VerbatimChar"/>
+        </w:rPr>
+        <w:t xml:space="preserve">    }</w:t>
+      </w:r>
+      <w:r>
+        <w:br w:type="textWrapping"/>
+      </w:r>
+      <w:r>
+        <w:rPr>
+          <w:rStyle w:val="VerbatimChar"/>
+        </w:rPr>
+        <w:t xml:space="preserve">    buildTypes {</w:t>
+      </w:r>
+      <w:r>
+        <w:br w:type="textWrapping"/>
+      </w:r>
+      <w:r>
+        <w:rPr>
+          <w:rStyle w:val="VerbatimChar"/>
+        </w:rPr>
+        <w:t xml:space="preserve">        release {</w:t>
+      </w:r>
+      <w:r>
+        <w:br w:type="textWrapping"/>
+      </w:r>
+      <w:r>
+        <w:rPr>
+          <w:rStyle w:val="VerbatimChar"/>
+        </w:rPr>
+        <w:t xml:space="preserve">            ...</w:t>
+      </w:r>
+      <w:r>
+        <w:br w:type="textWrapping"/>
+      </w:r>
+      <w:r>
+        <w:rPr>
+          <w:rStyle w:val="VerbatimChar"/>
+        </w:rPr>
+        <w:t xml:space="preserve">            signingConfig signingConfigs.release</w:t>
+      </w:r>
+      <w:r>
+        <w:br w:type="textWrapping"/>
+      </w:r>
+      <w:r>
+        <w:rPr>
+          <w:rStyle w:val="VerbatimChar"/>
+        </w:rPr>
+        <w:t xml:space="preserve">        }</w:t>
+      </w:r>
+      <w:r>
+        <w:br w:type="textWrapping"/>
+      </w:r>
+      <w:r>
+        <w:rPr>
+          <w:rStyle w:val="VerbatimChar"/>
+        </w:rPr>
+        <w:t xml:space="preserve">    }</w:t>
+      </w:r>
+      <w:r>
+        <w:br w:type="textWrapping"/>
+      </w:r>
+      <w:r>
+        <w:rPr>
+          <w:rStyle w:val="VerbatimChar"/>
+        </w:rPr>
+        <w:t xml:space="preserve">}</w:t>
+      </w:r>
+      <w:r>
+        <w:br w:type="textWrapping"/>
+      </w:r>
+      <w:r>
+        <w:rPr>
+          <w:rStyle w:val="VerbatimChar"/>
+        </w:rPr>
+        <w:t xml:space="preserve">...</w:t>
+      </w:r>
+    </w:p>
+    <w:p>
+      <w:pPr>
+        <w:pStyle w:val="FirstParagraph"/>
+      </w:pPr>
+      <w:r>
+        <w:rPr>
+          <w:b/>
+        </w:rPr>
+        <w:t xml:space="preserve">3. 打包</w:t>
+      </w:r>
+    </w:p>
+    <w:p>
+      <w:pPr>
+        <w:pStyle w:val="SourceCode"/>
+      </w:pPr>
+      <w:r>
+        <w:rPr>
+          <w:rStyle w:val="BuiltInTok"/>
+        </w:rPr>
+        <w:t xml:space="preserve">cd</w:t>
+      </w:r>
+      <w:r>
+        <w:rPr>
+          <w:rStyle w:val="NormalTok"/>
+        </w:rPr>
+        <w:t xml:space="preserve"> android </w:t>
+      </w:r>
+      <w:r>
+        <w:rPr>
+          <w:rStyle w:val="KeywordTok"/>
+        </w:rPr>
+        <w:t xml:space="preserve">&amp;&amp;</w:t>
+      </w:r>
+      <w:r>
+        <w:rPr>
+          <w:rStyle w:val="NormalTok"/>
+        </w:rPr>
+        <w:t xml:space="preserve"> </w:t>
+      </w:r>
+      <w:r>
+        <w:rPr>
+          <w:rStyle w:val="ExtensionTok"/>
+        </w:rPr>
+        <w:t xml:space="preserve">./gradlew</w:t>
+      </w:r>
+      <w:r>
+        <w:rPr>
+          <w:rStyle w:val="NormalTok"/>
+        </w:rPr>
+        <w:t xml:space="preserve"> assembleRelease</w:t>
+      </w:r>
+    </w:p>
+    <w:p>
+      <w:pPr>
+        <w:pStyle w:val="FirstParagraph"/>
+      </w:pPr>
+      <w:r>
+        <w:t xml:space="preserve">打包后在</w:t>
+      </w:r>
+      <w:r>
+        <w:t xml:space="preserve"> </w:t>
+      </w:r>
+      <w:r>
+        <w:rPr>
+          <w:rStyle w:val="VerbatimChar"/>
+        </w:rPr>
+        <w:t xml:space="preserve">android/app/build/outputs/apk/app-release.apk</w:t>
+      </w:r>
+      <w:r>
+        <w:t xml:space="preserve">.</w:t>
+      </w:r>
+    </w:p>
+    <w:p>
+      <w:pPr>
+        <w:pStyle w:val="BodyText"/>
+      </w:pPr>
+      <w:r>
+        <w:rPr>
+          <w:b/>
+        </w:rPr>
+        <w:t xml:space="preserve">安装方式</w:t>
+      </w:r>
+    </w:p>
+    <w:p>
+      <w:pPr>
+        <w:pStyle w:val="Compact"/>
+        <w:numPr>
+          <w:numId w:val="1010"/>
+          <w:ilvl w:val="0"/>
+        </w:numPr>
+      </w:pPr>
+      <w:r>
+        <w:t xml:space="preserve">Genymotion 可以拖拽 apk 进行安装.</w:t>
+      </w:r>
+    </w:p>
+    <w:p>
+      <w:pPr>
+        <w:pStyle w:val="Compact"/>
+        <w:numPr>
+          <w:numId w:val="1010"/>
+          <w:ilvl w:val="0"/>
+        </w:numPr>
+      </w:pPr>
+      <w:r>
         <w:rPr>
           <w:rStyle w:val="VerbatimChar"/>
         </w:rPr>
@@ -2261,8 +2298,8 @@
       <w:pPr>
         <w:pStyle w:val="Heading3"/>
       </w:pPr>
-      <w:bookmarkStart w:id="37" w:name="其他"/>
-      <w:bookmarkEnd w:id="37"/>
+      <w:bookmarkStart w:id="43" w:name="其他"/>
+      <w:bookmarkEnd w:id="43"/>
       <w:r>
         <w:t xml:space="preserve">其他</w:t>
       </w:r>
@@ -2288,7 +2325,7 @@
       <w:r>
         <w:t xml:space="preserve"> </w:t>
       </w:r>
-      <w:hyperlink r:id="rId38">
+      <w:hyperlink r:id="rId44">
         <w:r>
           <w:rPr>
             <w:rStyle w:val="Hyperlink"/>
@@ -2528,8 +2565,8 @@
       <w:pPr>
         <w:pStyle w:val="Heading2"/>
       </w:pPr>
-      <w:bookmarkStart w:id="39" w:name="ios"/>
-      <w:bookmarkEnd w:id="39"/>
+      <w:bookmarkStart w:id="45" w:name="ios"/>
+      <w:bookmarkEnd w:id="45"/>
       <w:r>
         <w:t xml:space="preserve">iOS</w:t>
       </w:r>
@@ -2546,8 +2583,8 @@
       <w:pPr>
         <w:pStyle w:val="Heading3"/>
       </w:pPr>
-      <w:bookmarkStart w:id="40" w:name="demo-1"/>
-      <w:bookmarkEnd w:id="40"/>
+      <w:bookmarkStart w:id="46" w:name="demo-1"/>
+      <w:bookmarkEnd w:id="46"/>
       <w:r>
         <w:t xml:space="preserve">Demo</w:t>
       </w:r>
@@ -2585,8 +2622,8 @@
       <w:pPr>
         <w:pStyle w:val="Heading3"/>
       </w:pPr>
-      <w:bookmarkStart w:id="41" w:name="打包-1"/>
-      <w:bookmarkEnd w:id="41"/>
+      <w:bookmarkStart w:id="47" w:name="打包-1"/>
+      <w:bookmarkEnd w:id="47"/>
       <w:r>
         <w:t xml:space="preserve">打包</w:t>
       </w:r>
@@ -2633,7 +2670,7 @@
       <w:pPr>
         <w:pStyle w:val="Compact"/>
         <w:numPr>
-          <w:numId w:val="1009"/>
+          <w:numId w:val="1011"/>
           <w:ilvl w:val="0"/>
         </w:numPr>
       </w:pPr>
@@ -2675,7 +2712,7 @@
       <w:pPr>
         <w:pStyle w:val="Compact"/>
         <w:numPr>
-          <w:numId w:val="1009"/>
+          <w:numId w:val="1011"/>
           <w:ilvl w:val="0"/>
         </w:numPr>
       </w:pPr>
@@ -2699,7 +2736,7 @@
       <w:pPr>
         <w:pStyle w:val="Compact"/>
         <w:numPr>
-          <w:numId w:val="1009"/>
+          <w:numId w:val="1011"/>
           <w:ilvl w:val="0"/>
         </w:numPr>
       </w:pPr>
@@ -2711,7 +2748,7 @@
       <w:pPr>
         <w:pStyle w:val="Compact"/>
         <w:numPr>
-          <w:numId w:val="1009"/>
+          <w:numId w:val="1011"/>
           <w:ilvl w:val="0"/>
         </w:numPr>
       </w:pPr>
@@ -2731,8 +2768,8 @@
       <w:pPr>
         <w:pStyle w:val="Heading2"/>
       </w:pPr>
-      <w:bookmarkStart w:id="42" w:name="工具依赖dependencies"/>
-      <w:bookmarkEnd w:id="42"/>
+      <w:bookmarkStart w:id="48" w:name="工具依赖dependencies"/>
+      <w:bookmarkEnd w:id="48"/>
       <w:r>
         <w:t xml:space="preserve">工具/依赖(dependencies)</w:t>
       </w:r>
@@ -2741,8 +2778,8 @@
       <w:pPr>
         <w:pStyle w:val="Heading3"/>
       </w:pPr>
-      <w:bookmarkStart w:id="43" w:name="导航"/>
-      <w:bookmarkEnd w:id="43"/>
+      <w:bookmarkStart w:id="49" w:name="导航"/>
+      <w:bookmarkEnd w:id="49"/>
       <w:r>
         <w:t xml:space="preserve">导航</w:t>
       </w:r>
@@ -2759,11 +2796,11 @@
       <w:pPr>
         <w:pStyle w:val="Compact"/>
         <w:numPr>
-          <w:numId w:val="1010"/>
+          <w:numId w:val="1012"/>
           <w:ilvl w:val="0"/>
         </w:numPr>
       </w:pPr>
-      <w:hyperlink r:id="rId44">
+      <w:hyperlink r:id="rId50">
         <w:r>
           <w:rPr>
             <w:rStyle w:val="Hyperlink"/>
@@ -2782,11 +2819,11 @@
       <w:pPr>
         <w:pStyle w:val="Compact"/>
         <w:numPr>
-          <w:numId w:val="1010"/>
+          <w:numId w:val="1012"/>
           <w:ilvl w:val="0"/>
         </w:numPr>
       </w:pPr>
-      <w:hyperlink r:id="rId45">
+      <w:hyperlink r:id="rId51">
         <w:r>
           <w:rPr>
             <w:rStyle w:val="Hyperlink"/>
@@ -2805,8 +2842,8 @@
       <w:pPr>
         <w:pStyle w:val="Heading3"/>
       </w:pPr>
-      <w:bookmarkStart w:id="46" w:name="ui"/>
-      <w:bookmarkEnd w:id="46"/>
+      <w:bookmarkStart w:id="52" w:name="ui"/>
+      <w:bookmarkEnd w:id="52"/>
       <w:r>
         <w:t xml:space="preserve">UI</w:t>
       </w:r>
@@ -2823,11 +2860,11 @@
       <w:pPr>
         <w:pStyle w:val="Compact"/>
         <w:numPr>
-          <w:numId w:val="1011"/>
+          <w:numId w:val="1013"/>
           <w:ilvl w:val="0"/>
         </w:numPr>
       </w:pPr>
-      <w:hyperlink r:id="rId47">
+      <w:hyperlink r:id="rId53">
         <w:r>
           <w:rPr>
             <w:rStyle w:val="Hyperlink"/>
@@ -2846,11 +2883,11 @@
       <w:pPr>
         <w:pStyle w:val="Compact"/>
         <w:numPr>
-          <w:numId w:val="1011"/>
+          <w:numId w:val="1013"/>
           <w:ilvl w:val="0"/>
         </w:numPr>
       </w:pPr>
-      <w:hyperlink r:id="rId48">
+      <w:hyperlink r:id="rId54">
         <w:r>
           <w:rPr>
             <w:rStyle w:val="Hyperlink"/>
@@ -2863,11 +2900,11 @@
       <w:pPr>
         <w:pStyle w:val="Compact"/>
         <w:numPr>
-          <w:numId w:val="1011"/>
+          <w:numId w:val="1013"/>
           <w:ilvl w:val="0"/>
         </w:numPr>
       </w:pPr>
-      <w:hyperlink r:id="rId49">
+      <w:hyperlink r:id="rId55">
         <w:r>
           <w:rPr>
             <w:rStyle w:val="Hyperlink"/>
@@ -2880,8 +2917,8 @@
       <w:pPr>
         <w:pStyle w:val="Heading3"/>
       </w:pPr>
-      <w:bookmarkStart w:id="50" w:name="http-请求"/>
-      <w:bookmarkEnd w:id="50"/>
+      <w:bookmarkStart w:id="56" w:name="http-请求"/>
+      <w:bookmarkEnd w:id="56"/>
       <w:r>
         <w:t xml:space="preserve">HTTP 请求</w:t>
       </w:r>
@@ -2898,11 +2935,11 @@
       <w:pPr>
         <w:pStyle w:val="Compact"/>
         <w:numPr>
-          <w:numId w:val="1012"/>
+          <w:numId w:val="1014"/>
           <w:ilvl w:val="0"/>
         </w:numPr>
       </w:pPr>
-      <w:hyperlink r:id="rId51">
+      <w:hyperlink r:id="rId57">
         <w:r>
           <w:rPr>
             <w:rStyle w:val="Hyperlink"/>
@@ -2921,11 +2958,11 @@
       <w:pPr>
         <w:pStyle w:val="Compact"/>
         <w:numPr>
-          <w:numId w:val="1012"/>
+          <w:numId w:val="1014"/>
           <w:ilvl w:val="0"/>
         </w:numPr>
       </w:pPr>
-      <w:hyperlink r:id="rId52">
+      <w:hyperlink r:id="rId58">
         <w:r>
           <w:rPr>
             <w:b/>
@@ -2945,8 +2982,8 @@
       <w:pPr>
         <w:pStyle w:val="Heading2"/>
       </w:pPr>
-      <w:bookmarkStart w:id="53" w:name="调试"/>
-      <w:bookmarkEnd w:id="53"/>
+      <w:bookmarkStart w:id="59" w:name="调试"/>
+      <w:bookmarkEnd w:id="59"/>
       <w:r>
         <w:t xml:space="preserve">调试</w:t>
       </w:r>
@@ -2971,8 +3008,8 @@
       <w:pPr>
         <w:pStyle w:val="Heading3"/>
       </w:pPr>
-      <w:bookmarkStart w:id="54" w:name="虚拟机"/>
-      <w:bookmarkEnd w:id="54"/>
+      <w:bookmarkStart w:id="60" w:name="虚拟机"/>
+      <w:bookmarkEnd w:id="60"/>
       <w:r>
         <w:t xml:space="preserve">虚拟机</w:t>
       </w:r>
@@ -2981,11 +3018,11 @@
       <w:pPr>
         <w:pStyle w:val="Compact"/>
         <w:numPr>
-          <w:numId w:val="1013"/>
+          <w:numId w:val="1015"/>
           <w:ilvl w:val="0"/>
         </w:numPr>
       </w:pPr>
-      <w:hyperlink r:id="rId55">
+      <w:hyperlink r:id="rId61">
         <w:r>
           <w:rPr>
             <w:rStyle w:val="Hyperlink"/>
@@ -3001,7 +3038,7 @@
       <w:pPr>
         <w:pStyle w:val="Compact"/>
         <w:numPr>
-          <w:numId w:val="1013"/>
+          <w:numId w:val="1015"/>
           <w:ilvl w:val="0"/>
         </w:numPr>
       </w:pPr>
@@ -3013,11 +3050,11 @@
       <w:pPr>
         <w:pStyle w:val="Compact"/>
         <w:numPr>
-          <w:numId w:val="1013"/>
+          <w:numId w:val="1015"/>
           <w:ilvl w:val="0"/>
         </w:numPr>
       </w:pPr>
-      <w:hyperlink r:id="rId56">
+      <w:hyperlink r:id="rId62">
         <w:r>
           <w:rPr>
             <w:rStyle w:val="Hyperlink"/>
@@ -3036,8 +3073,8 @@
       <w:pPr>
         <w:pStyle w:val="Heading3"/>
       </w:pPr>
-      <w:bookmarkStart w:id="57" w:name="调试工具-chrome"/>
-      <w:bookmarkEnd w:id="57"/>
+      <w:bookmarkStart w:id="63" w:name="调试工具-chrome"/>
+      <w:bookmarkEnd w:id="63"/>
       <w:r>
         <w:t xml:space="preserve">调试工具: Chrome</w:t>
       </w:r>
@@ -3045,183 +3082,183 @@
     <w:p>
       <w:pPr>
         <w:pStyle w:val="Compact"/>
-        <w:numPr>
-          <w:numId w:val="1014"/>
-          <w:ilvl w:val="0"/>
-        </w:numPr>
-      </w:pPr>
-      <w:r>
-        <w:rPr>
-          <w:rStyle w:val="VerbatimChar"/>
-        </w:rPr>
-        <w:t xml:space="preserve">Remote JS Debugging</w:t>
-      </w:r>
-      <w:r>
-        <w:t xml:space="preserve"> </w:t>
-      </w:r>
-      <w:r>
-        <w:t xml:space="preserve">开启JS调试.</w:t>
-      </w:r>
-    </w:p>
-    <w:p>
-      <w:pPr>
-        <w:pStyle w:val="Compact"/>
-        <w:numPr>
-          <w:numId w:val="1014"/>
-          <w:ilvl w:val="0"/>
-        </w:numPr>
-      </w:pPr>
-      <w:r>
-        <w:t xml:space="preserve">浏览器端进去</w:t>
-      </w:r>
-      <w:r>
-        <w:t xml:space="preserve"> </w:t>
-      </w:r>
-      <w:r>
-        <w:rPr>
-          <w:rStyle w:val="VerbatimChar"/>
-        </w:rPr>
-        <w:t xml:space="preserve">http://localhost:8081/debugger-ui/</w:t>
-      </w:r>
-      <w:r>
-        <w:t xml:space="preserve">, 并开启开发工具.</w:t>
-      </w:r>
-    </w:p>
-    <w:p>
-      <w:pPr>
-        <w:pStyle w:val="Compact"/>
-        <w:numPr>
-          <w:numId w:val="1014"/>
-          <w:ilvl w:val="0"/>
-        </w:numPr>
-      </w:pPr>
-      <w:r>
-        <w:t xml:space="preserve">可在 Sources 中设置断点或者代码中写入</w:t>
-      </w:r>
-      <w:r>
-        <w:t xml:space="preserve"> </w:t>
-      </w:r>
-      <w:r>
-        <w:rPr>
-          <w:rStyle w:val="VerbatimChar"/>
-        </w:rPr>
-        <w:t xml:space="preserve">debugger</w:t>
-      </w:r>
-      <w:r>
-        <w:t xml:space="preserve">.</w:t>
-      </w:r>
-    </w:p>
-    <w:p>
-      <w:pPr>
-        <w:pStyle w:val="Heading3"/>
-      </w:pPr>
-      <w:bookmarkStart w:id="58" w:name="调试工具-vscode"/>
-      <w:bookmarkEnd w:id="58"/>
-      <w:r>
-        <w:t xml:space="preserve">调试工具: VSCode</w:t>
-      </w:r>
-    </w:p>
-    <w:p>
-      <w:pPr>
-        <w:pStyle w:val="Compact"/>
-        <w:numPr>
-          <w:numId w:val="1015"/>
-          <w:ilvl w:val="0"/>
-        </w:numPr>
-      </w:pPr>
-      <w:r>
-        <w:t xml:space="preserve">安装扩展: React Native Tools.</w:t>
-      </w:r>
-    </w:p>
-    <w:p>
-      <w:pPr>
-        <w:pStyle w:val="Compact"/>
-        <w:numPr>
-          <w:numId w:val="1015"/>
-          <w:ilvl w:val="0"/>
-        </w:numPr>
-      </w:pPr>
-      <w:r>
-        <w:t xml:space="preserve">F5 生成 launch.json 文件.</w:t>
-      </w:r>
-    </w:p>
-    <w:p>
-      <w:pPr>
-        <w:pStyle w:val="Compact"/>
-        <w:numPr>
-          <w:numId w:val="1015"/>
-          <w:ilvl w:val="0"/>
-        </w:numPr>
-      </w:pPr>
-      <w:r>
-        <w:t xml:space="preserve">进入调试菜单(Ctrl + Shift + D), 选择 Debug Android.</w:t>
-      </w:r>
-    </w:p>
-    <w:p>
-      <w:pPr>
-        <w:pStyle w:val="Compact"/>
-        <w:numPr>
-          <w:numId w:val="1015"/>
-          <w:ilvl w:val="0"/>
-        </w:numPr>
-      </w:pPr>
-      <w:r>
-        <w:t xml:space="preserve">设置断点或者写入</w:t>
-      </w:r>
-      <w:r>
-        <w:t xml:space="preserve"> </w:t>
-      </w:r>
-      <w:r>
-        <w:rPr>
-          <w:rStyle w:val="VerbatimChar"/>
-        </w:rPr>
-        <w:t xml:space="preserve">debugger</w:t>
-      </w:r>
-      <w:r>
-        <w:t xml:space="preserve"> </w:t>
-      </w:r>
-      <w:r>
-        <w:t xml:space="preserve">开始调试, 在 output 栏输出.</w:t>
-      </w:r>
-    </w:p>
-    <w:p>
-      <w:pPr>
-        <w:pStyle w:val="Heading3"/>
-      </w:pPr>
-      <w:bookmarkStart w:id="59" w:name="http-调试问题备注"/>
-      <w:bookmarkEnd w:id="59"/>
-      <w:r>
-        <w:t xml:space="preserve">HTTP 调试问题备注</w:t>
-      </w:r>
-    </w:p>
-    <w:p>
-      <w:pPr>
-        <w:pStyle w:val="FirstParagraph"/>
-      </w:pPr>
-      <w:r>
-        <w:t xml:space="preserve">应用 Fiddler 调试 HTTP, 模拟器设置了代理后, APP 无法热加载 JS bundle. 目前只有用 Chrome 或者断点的方式来调试.</w:t>
-      </w:r>
-    </w:p>
-    <w:p>
-      <w:pPr>
-        <w:pStyle w:val="Heading2"/>
-      </w:pPr>
-      <w:bookmarkStart w:id="60" w:name="工程结构"/>
-      <w:bookmarkEnd w:id="60"/>
-      <w:r>
-        <w:t xml:space="preserve">工程结构</w:t>
-      </w:r>
-    </w:p>
-    <w:p>
-      <w:pPr>
-        <w:pStyle w:val="Compact"/>
-        <w:pStyle w:val="BlockText"/>
         <w:numPr>
           <w:numId w:val="1016"/>
           <w:ilvl w:val="0"/>
         </w:numPr>
       </w:pPr>
-      <w:hyperlink r:id="rId61">
+      <w:r>
+        <w:rPr>
+          <w:rStyle w:val="VerbatimChar"/>
+        </w:rPr>
+        <w:t xml:space="preserve">Remote JS Debugging</w:t>
+      </w:r>
+      <w:r>
+        <w:t xml:space="preserve"> </w:t>
+      </w:r>
+      <w:r>
+        <w:t xml:space="preserve">开启JS调试.</w:t>
+      </w:r>
+    </w:p>
+    <w:p>
+      <w:pPr>
+        <w:pStyle w:val="Compact"/>
+        <w:numPr>
+          <w:numId w:val="1016"/>
+          <w:ilvl w:val="0"/>
+        </w:numPr>
+      </w:pPr>
+      <w:r>
+        <w:t xml:space="preserve">浏览器端进去</w:t>
+      </w:r>
+      <w:r>
+        <w:t xml:space="preserve"> </w:t>
+      </w:r>
+      <w:r>
+        <w:rPr>
+          <w:rStyle w:val="VerbatimChar"/>
+        </w:rPr>
+        <w:t xml:space="preserve">http://localhost:8081/debugger-ui/</w:t>
+      </w:r>
+      <w:r>
+        <w:t xml:space="preserve">, 并开启开发工具.</w:t>
+      </w:r>
+    </w:p>
+    <w:p>
+      <w:pPr>
+        <w:pStyle w:val="Compact"/>
+        <w:numPr>
+          <w:numId w:val="1016"/>
+          <w:ilvl w:val="0"/>
+        </w:numPr>
+      </w:pPr>
+      <w:r>
+        <w:t xml:space="preserve">可在 Sources 中设置断点或者代码中写入</w:t>
+      </w:r>
+      <w:r>
+        <w:t xml:space="preserve"> </w:t>
+      </w:r>
+      <w:r>
+        <w:rPr>
+          <w:rStyle w:val="VerbatimChar"/>
+        </w:rPr>
+        <w:t xml:space="preserve">debugger</w:t>
+      </w:r>
+      <w:r>
+        <w:t xml:space="preserve">.</w:t>
+      </w:r>
+    </w:p>
+    <w:p>
+      <w:pPr>
+        <w:pStyle w:val="Heading3"/>
+      </w:pPr>
+      <w:bookmarkStart w:id="64" w:name="调试工具-vscode"/>
+      <w:bookmarkEnd w:id="64"/>
+      <w:r>
+        <w:t xml:space="preserve">调试工具: VSCode</w:t>
+      </w:r>
+    </w:p>
+    <w:p>
+      <w:pPr>
+        <w:pStyle w:val="Compact"/>
+        <w:numPr>
+          <w:numId w:val="1017"/>
+          <w:ilvl w:val="0"/>
+        </w:numPr>
+      </w:pPr>
+      <w:r>
+        <w:t xml:space="preserve">安装扩展: React Native Tools.</w:t>
+      </w:r>
+    </w:p>
+    <w:p>
+      <w:pPr>
+        <w:pStyle w:val="Compact"/>
+        <w:numPr>
+          <w:numId w:val="1017"/>
+          <w:ilvl w:val="0"/>
+        </w:numPr>
+      </w:pPr>
+      <w:r>
+        <w:t xml:space="preserve">F5 生成 launch.json 文件.</w:t>
+      </w:r>
+    </w:p>
+    <w:p>
+      <w:pPr>
+        <w:pStyle w:val="Compact"/>
+        <w:numPr>
+          <w:numId w:val="1017"/>
+          <w:ilvl w:val="0"/>
+        </w:numPr>
+      </w:pPr>
+      <w:r>
+        <w:t xml:space="preserve">进入调试菜单(Ctrl + Shift + D), 选择 Debug Android.</w:t>
+      </w:r>
+    </w:p>
+    <w:p>
+      <w:pPr>
+        <w:pStyle w:val="Compact"/>
+        <w:numPr>
+          <w:numId w:val="1017"/>
+          <w:ilvl w:val="0"/>
+        </w:numPr>
+      </w:pPr>
+      <w:r>
+        <w:t xml:space="preserve">设置断点或者写入</w:t>
+      </w:r>
+      <w:r>
+        <w:t xml:space="preserve"> </w:t>
+      </w:r>
+      <w:r>
+        <w:rPr>
+          <w:rStyle w:val="VerbatimChar"/>
+        </w:rPr>
+        <w:t xml:space="preserve">debugger</w:t>
+      </w:r>
+      <w:r>
+        <w:t xml:space="preserve"> </w:t>
+      </w:r>
+      <w:r>
+        <w:t xml:space="preserve">开始调试, 在 output 栏输出.</w:t>
+      </w:r>
+    </w:p>
+    <w:p>
+      <w:pPr>
+        <w:pStyle w:val="Heading3"/>
+      </w:pPr>
+      <w:bookmarkStart w:id="65" w:name="http-调试问题备注"/>
+      <w:bookmarkEnd w:id="65"/>
+      <w:r>
+        <w:t xml:space="preserve">HTTP 调试问题备注</w:t>
+      </w:r>
+    </w:p>
+    <w:p>
+      <w:pPr>
+        <w:pStyle w:val="FirstParagraph"/>
+      </w:pPr>
+      <w:r>
+        <w:t xml:space="preserve">应用 Fiddler 调试 HTTP, 模拟器设置了代理后, APP 无法热加载 JS bundle. 目前只有用 Chrome 或者断点的方式来调试.</w:t>
+      </w:r>
+    </w:p>
+    <w:p>
+      <w:pPr>
+        <w:pStyle w:val="Heading2"/>
+      </w:pPr>
+      <w:bookmarkStart w:id="66" w:name="工程结构"/>
+      <w:bookmarkEnd w:id="66"/>
+      <w:r>
+        <w:t xml:space="preserve">工程结构</w:t>
+      </w:r>
+    </w:p>
+    <w:p>
+      <w:pPr>
+        <w:pStyle w:val="Compact"/>
+        <w:pStyle w:val="BlockText"/>
+        <w:numPr>
+          <w:numId w:val="1018"/>
+          <w:ilvl w:val="0"/>
+        </w:numPr>
+      </w:pPr>
+      <w:hyperlink r:id="rId67">
         <w:r>
           <w:rPr>
             <w:rStyle w:val="Hyperlink"/>
@@ -3235,11 +3272,11 @@
         <w:pStyle w:val="Compact"/>
         <w:pStyle w:val="BlockText"/>
         <w:numPr>
-          <w:numId w:val="1016"/>
+          <w:numId w:val="1018"/>
           <w:ilvl w:val="0"/>
         </w:numPr>
       </w:pPr>
-      <w:hyperlink r:id="rId62">
+      <w:hyperlink r:id="rId68">
         <w:r>
           <w:rPr>
             <w:rStyle w:val="Hyperlink"/>
@@ -3371,8 +3408,8 @@
       <w:pPr>
         <w:pStyle w:val="Heading2"/>
       </w:pPr>
-      <w:bookmarkStart w:id="63" w:name="tips"/>
-      <w:bookmarkEnd w:id="63"/>
+      <w:bookmarkStart w:id="69" w:name="tips"/>
+      <w:bookmarkEnd w:id="69"/>
       <w:r>
         <w:t xml:space="preserve">Tips</w:t>
       </w:r>
@@ -3381,7 +3418,7 @@
       <w:pPr>
         <w:pStyle w:val="Compact"/>
         <w:numPr>
-          <w:numId w:val="1017"/>
+          <w:numId w:val="1019"/>
           <w:ilvl w:val="0"/>
         </w:numPr>
       </w:pPr>
@@ -3405,7 +3442,7 @@
       <w:pPr>
         <w:pStyle w:val="Compact"/>
         <w:numPr>
-          <w:numId w:val="1017"/>
+          <w:numId w:val="1019"/>
           <w:ilvl w:val="0"/>
         </w:numPr>
       </w:pPr>
@@ -3432,7 +3469,7 @@
       <w:pPr>
         <w:pStyle w:val="Compact"/>
         <w:numPr>
-          <w:numId w:val="1017"/>
+          <w:numId w:val="1019"/>
           <w:ilvl w:val="0"/>
         </w:numPr>
       </w:pPr>
@@ -3465,8 +3502,8 @@
       <w:pPr>
         <w:pStyle w:val="Heading2"/>
       </w:pPr>
-      <w:bookmarkStart w:id="64" w:name="问题及解决"/>
-      <w:bookmarkEnd w:id="64"/>
+      <w:bookmarkStart w:id="70" w:name="问题及解决"/>
+      <w:bookmarkEnd w:id="70"/>
       <w:r>
         <w:t xml:space="preserve">问题及解决</w:t>
       </w:r>
@@ -3475,7 +3512,7 @@
       <w:pPr>
         <w:pStyle w:val="Compact"/>
         <w:numPr>
-          <w:numId w:val="1018"/>
+          <w:numId w:val="1020"/>
           <w:ilvl w:val="0"/>
         </w:numPr>
       </w:pPr>
@@ -3487,7 +3524,7 @@
       <w:pPr>
         <w:pStyle w:val="Compact"/>
         <w:numPr>
-          <w:numId w:val="1018"/>
+          <w:numId w:val="1020"/>
           <w:ilvl w:val="0"/>
         </w:numPr>
       </w:pPr>
@@ -3529,7 +3566,7 @@
       <w:pPr>
         <w:pStyle w:val="Compact"/>
         <w:numPr>
-          <w:numId w:val="1018"/>
+          <w:numId w:val="1020"/>
           <w:ilvl w:val="0"/>
         </w:numPr>
       </w:pPr>
@@ -3559,8 +3596,8 @@
       <w:pPr>
         <w:pStyle w:val="Heading1"/>
       </w:pPr>
-      <w:bookmarkStart w:id="65" w:name="react-native-vs-weex"/>
-      <w:bookmarkEnd w:id="65"/>
+      <w:bookmarkStart w:id="71" w:name="react-native-vs-weex"/>
+      <w:bookmarkEnd w:id="71"/>
       <w:r>
         <w:t xml:space="preserve">React Native vs Weex</w:t>
       </w:r>
@@ -3609,7 +3646,7 @@
               <w:pStyle w:val="Compact"/>
               <w:jc w:val="left"/>
             </w:pPr>
-            <w:hyperlink r:id="rId66">
+            <w:hyperlink r:id="rId72">
               <w:r>
                 <w:rPr>
                   <w:rStyle w:val="Hyperlink"/>
@@ -3631,7 +3668,7 @@
               <w:pStyle w:val="Compact"/>
               <w:jc w:val="left"/>
             </w:pPr>
-            <w:hyperlink r:id="rId67">
+            <w:hyperlink r:id="rId73">
               <w:r>
                 <w:rPr>
                   <w:rStyle w:val="Hyperlink"/>
@@ -4075,11 +4112,11 @@
       <w:pPr>
         <w:pStyle w:val="Compact"/>
         <w:numPr>
-          <w:numId w:val="1019"/>
+          <w:numId w:val="1021"/>
           <w:ilvl w:val="0"/>
         </w:numPr>
       </w:pPr>
-      <w:hyperlink r:id="rId68">
+      <w:hyperlink r:id="rId74">
         <w:r>
           <w:rPr>
             <w:rStyle w:val="Hyperlink"/>
@@ -4092,11 +4129,11 @@
       <w:pPr>
         <w:pStyle w:val="Compact"/>
         <w:numPr>
-          <w:numId w:val="1019"/>
+          <w:numId w:val="1021"/>
           <w:ilvl w:val="0"/>
         </w:numPr>
       </w:pPr>
-      <w:hyperlink r:id="rId69">
+      <w:hyperlink r:id="rId75">
         <w:r>
           <w:rPr>
             <w:rStyle w:val="Hyperlink"/>
@@ -4109,11 +4146,11 @@
       <w:pPr>
         <w:pStyle w:val="Compact"/>
         <w:numPr>
-          <w:numId w:val="1019"/>
+          <w:numId w:val="1021"/>
           <w:ilvl w:val="0"/>
         </w:numPr>
       </w:pPr>
-      <w:hyperlink r:id="rId70">
+      <w:hyperlink r:id="rId76">
         <w:r>
           <w:rPr>
             <w:rStyle w:val="Hyperlink"/>
@@ -4126,8 +4163,8 @@
       <w:pPr>
         <w:pStyle w:val="Heading2"/>
       </w:pPr>
-      <w:bookmarkStart w:id="71" w:name="评论摘抄"/>
-      <w:bookmarkEnd w:id="71"/>
+      <w:bookmarkStart w:id="77" w:name="评论摘抄"/>
+      <w:bookmarkEnd w:id="77"/>
       <w:r>
         <w:t xml:space="preserve">评论摘抄</w:t>
       </w:r>
@@ -4142,7 +4179,7 @@
       <w:r>
         <w:t xml:space="preserve"> </w:t>
       </w:r>
-      <w:hyperlink r:id="rId72">
+      <w:hyperlink r:id="rId78">
         <w:r>
           <w:rPr>
             <w:rStyle w:val="Hyperlink"/>
@@ -4161,8 +4198,8 @@
       <w:pPr>
         <w:pStyle w:val="Heading1"/>
       </w:pPr>
-      <w:bookmarkStart w:id="73" w:name="vue.js"/>
-      <w:bookmarkEnd w:id="73"/>
+      <w:bookmarkStart w:id="79" w:name="vue.js"/>
+      <w:bookmarkEnd w:id="79"/>
       <w:r>
         <w:t xml:space="preserve">Vue.js</w:t>
       </w:r>
@@ -4171,8 +4208,8 @@
       <w:pPr>
         <w:pStyle w:val="Heading2"/>
       </w:pPr>
-      <w:bookmarkStart w:id="74" w:name="tips-1"/>
-      <w:bookmarkEnd w:id="74"/>
+      <w:bookmarkStart w:id="80" w:name="tips-1"/>
+      <w:bookmarkEnd w:id="80"/>
       <w:r>
         <w:t xml:space="preserve">Tips</w:t>
       </w:r>
@@ -4181,8 +4218,8 @@
       <w:pPr>
         <w:pStyle w:val="Heading3"/>
       </w:pPr>
-      <w:bookmarkStart w:id="75" w:name="组件重新渲染"/>
-      <w:bookmarkEnd w:id="75"/>
+      <w:bookmarkStart w:id="81" w:name="组件重新渲染"/>
+      <w:bookmarkEnd w:id="81"/>
       <w:r>
         <w:t xml:space="preserve">组件重新渲染</w:t>
       </w:r>
@@ -4243,8 +4280,8 @@
       <w:pPr>
         <w:pStyle w:val="Heading3"/>
       </w:pPr>
-      <w:bookmarkStart w:id="76" w:name="v-for-数值更改界面无刷新"/>
-      <w:bookmarkEnd w:id="76"/>
+      <w:bookmarkStart w:id="82" w:name="v-for-数值更改界面无刷新"/>
+      <w:bookmarkEnd w:id="82"/>
       <w:r>
         <w:rPr>
           <w:rStyle w:val="VerbatimChar"/>
@@ -4497,8 +4534,8 @@
       <w:pPr>
         <w:pStyle w:val="Heading3"/>
       </w:pPr>
-      <w:bookmarkStart w:id="77" w:name="全局引入-scss-变量文件"/>
-      <w:bookmarkEnd w:id="77"/>
+      <w:bookmarkStart w:id="83" w:name="全局引入-scss-变量文件"/>
+      <w:bookmarkEnd w:id="83"/>
       <w:r>
         <w:t xml:space="preserve">全局引入 SCSS 变量文件</w:t>
       </w:r>
@@ -4558,7 +4595,7 @@
       <w:pPr>
         <w:pStyle w:val="Compact"/>
         <w:numPr>
-          <w:numId w:val="1020"/>
+          <w:numId w:val="1022"/>
           <w:ilvl w:val="0"/>
         </w:numPr>
       </w:pPr>
@@ -4573,7 +4610,7 @@
       <w:pPr>
         <w:pStyle w:val="Compact"/>
         <w:numPr>
-          <w:numId w:val="1020"/>
+          <w:numId w:val="1022"/>
           <w:ilvl w:val="0"/>
         </w:numPr>
       </w:pPr>
@@ -5523,8 +5560,8 @@
       <w:pPr>
         <w:pStyle w:val="Heading2"/>
       </w:pPr>
-      <w:bookmarkStart w:id="78" w:name="compatible-1"/>
-      <w:bookmarkEnd w:id="78"/>
+      <w:bookmarkStart w:id="84" w:name="compatible"/>
+      <w:bookmarkEnd w:id="84"/>
       <w:r>
         <w:t xml:space="preserve">Compatible</w:t>
       </w:r>
@@ -5693,7 +5730,7 @@
       <w:pPr>
         <w:pStyle w:val="FirstParagraph"/>
       </w:pPr>
-      <w:hyperlink r:id="rId79">
+      <w:hyperlink r:id="rId85">
         <w:r>
           <w:rPr>
             <w:rStyle w:val="Hyperlink"/>
@@ -5706,8 +5743,8 @@
       <w:pPr>
         <w:pStyle w:val="Heading1"/>
       </w:pPr>
-      <w:bookmarkStart w:id="80" w:name="weex"/>
-      <w:bookmarkEnd w:id="80"/>
+      <w:bookmarkStart w:id="86" w:name="weex"/>
+      <w:bookmarkEnd w:id="86"/>
       <w:r>
         <w:t xml:space="preserve">Weex</w:t>
       </w:r>
@@ -5743,11 +5780,11 @@
       <w:pPr>
         <w:pStyle w:val="Compact"/>
         <w:numPr>
-          <w:numId w:val="1021"/>
+          <w:numId w:val="1023"/>
           <w:ilvl w:val="0"/>
         </w:numPr>
       </w:pPr>
-      <w:hyperlink r:id="rId81">
+      <w:hyperlink r:id="rId87">
         <w:r>
           <w:rPr>
             <w:rStyle w:val="Hyperlink"/>
@@ -5760,11 +5797,11 @@
       <w:pPr>
         <w:pStyle w:val="Compact"/>
         <w:numPr>
-          <w:numId w:val="1021"/>
+          <w:numId w:val="1023"/>
           <w:ilvl w:val="0"/>
         </w:numPr>
       </w:pPr>
-      <w:hyperlink r:id="rId82">
+      <w:hyperlink r:id="rId88">
         <w:r>
           <w:rPr>
             <w:rStyle w:val="Hyperlink"/>
@@ -5777,11 +5814,11 @@
       <w:pPr>
         <w:pStyle w:val="Compact"/>
         <w:numPr>
-          <w:numId w:val="1021"/>
+          <w:numId w:val="1023"/>
           <w:ilvl w:val="0"/>
         </w:numPr>
       </w:pPr>
-      <w:hyperlink r:id="rId83">
+      <w:hyperlink r:id="rId89">
         <w:r>
           <w:rPr>
             <w:rStyle w:val="Hyperlink"/>
@@ -5794,8 +5831,8 @@
       <w:pPr>
         <w:pStyle w:val="Heading2"/>
       </w:pPr>
-      <w:bookmarkStart w:id="84" w:name="搭建开发环境"/>
-      <w:bookmarkEnd w:id="84"/>
+      <w:bookmarkStart w:id="90" w:name="搭建开发环境"/>
+      <w:bookmarkEnd w:id="90"/>
       <w:r>
         <w:t xml:space="preserve">搭建开发环境</w:t>
       </w:r>
@@ -5815,8 +5852,8 @@
       <w:pPr>
         <w:pStyle w:val="Heading2"/>
       </w:pPr>
-      <w:bookmarkStart w:id="85" w:name="demo-2"/>
-      <w:bookmarkEnd w:id="85"/>
+      <w:bookmarkStart w:id="91" w:name="demo-2"/>
+      <w:bookmarkEnd w:id="91"/>
       <w:r>
         <w:t xml:space="preserve">Demo</w:t>
       </w:r>
@@ -6045,8 +6082,8 @@
       <w:pPr>
         <w:pStyle w:val="Heading2"/>
       </w:pPr>
-      <w:bookmarkStart w:id="86" w:name="问题及解决-1"/>
-      <w:bookmarkEnd w:id="86"/>
+      <w:bookmarkStart w:id="92" w:name="问题及解决-1"/>
+      <w:bookmarkEnd w:id="92"/>
       <w:r>
         <w:t xml:space="preserve">问题及解决</w:t>
       </w:r>
@@ -6055,7 +6092,7 @@
       <w:pPr>
         <w:pStyle w:val="Compact"/>
         <w:numPr>
-          <w:numId w:val="1022"/>
+          <w:numId w:val="1024"/>
           <w:ilvl w:val="0"/>
         </w:numPr>
       </w:pPr>
@@ -6097,7 +6134,7 @@
       <w:pPr>
         <w:pStyle w:val="Compact"/>
         <w:numPr>
-          <w:numId w:val="1022"/>
+          <w:numId w:val="1024"/>
           <w:ilvl w:val="0"/>
         </w:numPr>
       </w:pPr>
@@ -6157,7 +6194,7 @@
       <w:pPr>
         <w:pStyle w:val="Compact"/>
         <w:numPr>
-          <w:numId w:val="1022"/>
+          <w:numId w:val="1024"/>
           <w:ilvl w:val="0"/>
         </w:numPr>
       </w:pPr>
@@ -6294,7 +6331,7 @@
     </w:lvl>
   </w:abstractNum>
   <w:abstractNum w:abstractNumId="990">
-    <w:nsid w:val="71540471"/>
+    <w:nsid w:val="6a1da91e"/>
     <w:multiLevelType w:val="multilevel"/>
     <w:lvl w:ilvl="0">
       <w:numFmt w:val="bullet"/>
@@ -6375,7 +6412,7 @@
     </w:lvl>
   </w:abstractNum>
   <w:abstractNum w:abstractNumId="99411">
-    <w:nsid w:val="ffae0b58"/>
+    <w:nsid w:val="a80e1036"/>
     <w:multiLevelType w:val="multilevel"/>
     <w:lvl w:ilvl="0">
       <w:start w:val="1"/>
@@ -6463,7 +6500,7 @@
     </w:lvl>
   </w:abstractNum>
   <w:abstractNum w:abstractNumId="99413">
-    <w:nsid w:val="92a967d2"/>
+    <w:nsid w:val="80cc84fc"/>
     <w:multiLevelType w:val="multilevel"/>
     <w:lvl w:ilvl="0">
       <w:start w:val="3"/>
@@ -6701,27 +6738,27 @@
     </w:lvlOverride>
   </w:num>
   <w:num w:numId="1007">
-    <w:abstractNumId w:val="99413"/>
+    <w:abstractNumId w:val="99411"/>
     <w:lvlOverride w:ilvl="0">
-      <w:startOverride w:val="3"/>
+      <w:startOverride w:val="1"/>
     </w:lvlOverride>
     <w:lvlOverride w:ilvl="1">
-      <w:startOverride w:val="3"/>
+      <w:startOverride w:val="1"/>
     </w:lvlOverride>
     <w:lvlOverride w:ilvl="2">
-      <w:startOverride w:val="3"/>
+      <w:startOverride w:val="1"/>
     </w:lvlOverride>
     <w:lvlOverride w:ilvl="3">
-      <w:startOverride w:val="3"/>
+      <w:startOverride w:val="1"/>
     </w:lvlOverride>
     <w:lvlOverride w:ilvl="4">
-      <w:startOverride w:val="3"/>
+      <w:startOverride w:val="1"/>
     </w:lvlOverride>
     <w:lvlOverride w:ilvl="5">
-      <w:startOverride w:val="3"/>
+      <w:startOverride w:val="1"/>
     </w:lvlOverride>
     <w:lvlOverride w:ilvl="6">
-      <w:startOverride w:val="3"/>
+      <w:startOverride w:val="1"/>
     </w:lvlOverride>
   </w:num>
   <w:num w:numId="1008">
@@ -6749,27 +6786,27 @@
     </w:lvlOverride>
   </w:num>
   <w:num w:numId="1009">
-    <w:abstractNumId w:val="99411"/>
+    <w:abstractNumId w:val="99413"/>
     <w:lvlOverride w:ilvl="0">
-      <w:startOverride w:val="1"/>
+      <w:startOverride w:val="3"/>
     </w:lvlOverride>
     <w:lvlOverride w:ilvl="1">
-      <w:startOverride w:val="1"/>
+      <w:startOverride w:val="3"/>
     </w:lvlOverride>
     <w:lvlOverride w:ilvl="2">
-      <w:startOverride w:val="1"/>
+      <w:startOverride w:val="3"/>
     </w:lvlOverride>
     <w:lvlOverride w:ilvl="3">
-      <w:startOverride w:val="1"/>
+      <w:startOverride w:val="3"/>
     </w:lvlOverride>
     <w:lvlOverride w:ilvl="4">
-      <w:startOverride w:val="1"/>
+      <w:startOverride w:val="3"/>
     </w:lvlOverride>
     <w:lvlOverride w:ilvl="5">
-      <w:startOverride w:val="1"/>
+      <w:startOverride w:val="3"/>
     </w:lvlOverride>
     <w:lvlOverride w:ilvl="6">
-      <w:startOverride w:val="1"/>
+      <w:startOverride w:val="3"/>
     </w:lvlOverride>
   </w:num>
   <w:num w:numId="1010">
@@ -7061,6 +7098,54 @@
     </w:lvlOverride>
   </w:num>
   <w:num w:numId="1022">
+    <w:abstractNumId w:val="99411"/>
+    <w:lvlOverride w:ilvl="0">
+      <w:startOverride w:val="1"/>
+    </w:lvlOverride>
+    <w:lvlOverride w:ilvl="1">
+      <w:startOverride w:val="1"/>
+    </w:lvlOverride>
+    <w:lvlOverride w:ilvl="2">
+      <w:startOverride w:val="1"/>
+    </w:lvlOverride>
+    <w:lvlOverride w:ilvl="3">
+      <w:startOverride w:val="1"/>
+    </w:lvlOverride>
+    <w:lvlOverride w:ilvl="4">
+      <w:startOverride w:val="1"/>
+    </w:lvlOverride>
+    <w:lvlOverride w:ilvl="5">
+      <w:startOverride w:val="1"/>
+    </w:lvlOverride>
+    <w:lvlOverride w:ilvl="6">
+      <w:startOverride w:val="1"/>
+    </w:lvlOverride>
+  </w:num>
+  <w:num w:numId="1023">
+    <w:abstractNumId w:val="99411"/>
+    <w:lvlOverride w:ilvl="0">
+      <w:startOverride w:val="1"/>
+    </w:lvlOverride>
+    <w:lvlOverride w:ilvl="1">
+      <w:startOverride w:val="1"/>
+    </w:lvlOverride>
+    <w:lvlOverride w:ilvl="2">
+      <w:startOverride w:val="1"/>
+    </w:lvlOverride>
+    <w:lvlOverride w:ilvl="3">
+      <w:startOverride w:val="1"/>
+    </w:lvlOverride>
+    <w:lvlOverride w:ilvl="4">
+      <w:startOverride w:val="1"/>
+    </w:lvlOverride>
+    <w:lvlOverride w:ilvl="5">
+      <w:startOverride w:val="1"/>
+    </w:lvlOverride>
+    <w:lvlOverride w:ilvl="6">
+      <w:startOverride w:val="1"/>
+    </w:lvlOverride>
+  </w:num>
+  <w:num w:numId="1024">
     <w:abstractNumId w:val="99411"/>
     <w:lvlOverride w:ilvl="0">
       <w:startOverride w:val="1"/>

</xml_diff>